<commit_message>
Modified Iteration 2 Report
</commit_message>
<xml_diff>
--- a/Iteration 2 Report.docx
+++ b/Iteration 2 Report.docx
@@ -1,6 +1,6 @@
 
 <file path=word/document.xml><?xml version="1.0" encoding="utf-8"?>
-<w:document xmlns:wpc="http://schemas.microsoft.com/office/word/2010/wordprocessingCanvas" xmlns:cx="http://schemas.microsoft.com/office/drawing/2014/chartex" xmlns:cx1="http://schemas.microsoft.com/office/drawing/2015/9/8/chartex" xmlns:cx2="http://schemas.microsoft.com/office/drawing/2015/10/21/chartex" xmlns:cx3="http://schemas.microsoft.com/office/drawing/2016/5/9/chartex" xmlns:cx4="http://schemas.microsoft.com/office/drawing/2016/5/10/chartex" xmlns:cx5="http://schemas.microsoft.com/office/drawing/2016/5/11/chartex" xmlns:mc="http://schemas.openxmlformats.org/markup-compatibility/2006" xmlns:o="urn:schemas-microsoft-com:office:office" xmlns:r="http://schemas.openxmlformats.org/officeDocument/2006/relationships" xmlns:m="http://schemas.openxmlformats.org/officeDocument/2006/math" xmlns:v="urn:schemas-microsoft-com:vml" xmlns:wp14="http://schemas.microsoft.com/office/word/2010/wordprocessingDrawing" xmlns:wp="http://schemas.openxmlformats.org/drawingml/2006/wordprocessingDrawing" xmlns:w10="urn:schemas-microsoft-com:office:word" xmlns:w="http://schemas.openxmlformats.org/wordprocessingml/2006/main" xmlns:w14="http://schemas.microsoft.com/office/word/2010/wordml" xmlns:w15="http://schemas.microsoft.com/office/word/2012/wordml" xmlns:w16se="http://schemas.microsoft.com/office/word/2015/wordml/symex" xmlns:wpg="http://schemas.microsoft.com/office/word/2010/wordprocessingGroup" xmlns:wpi="http://schemas.microsoft.com/office/word/2010/wordprocessingInk" xmlns:wne="http://schemas.microsoft.com/office/word/2006/wordml" xmlns:wps="http://schemas.microsoft.com/office/word/2010/wordprocessingShape" mc:Ignorable="w14 w15 w16se wp14">
+<w:document xmlns:wpc="http://schemas.microsoft.com/office/word/2010/wordprocessingCanvas" xmlns:mc="http://schemas.openxmlformats.org/markup-compatibility/2006" xmlns:o="urn:schemas-microsoft-com:office:office" xmlns:r="http://schemas.openxmlformats.org/officeDocument/2006/relationships" xmlns:m="http://schemas.openxmlformats.org/officeDocument/2006/math" xmlns:v="urn:schemas-microsoft-com:vml" xmlns:wp14="http://schemas.microsoft.com/office/word/2010/wordprocessingDrawing" xmlns:wp="http://schemas.openxmlformats.org/drawingml/2006/wordprocessingDrawing" xmlns:w10="urn:schemas-microsoft-com:office:word" xmlns:w="http://schemas.openxmlformats.org/wordprocessingml/2006/main" xmlns:w14="http://schemas.microsoft.com/office/word/2010/wordml" xmlns:wpg="http://schemas.microsoft.com/office/word/2010/wordprocessingGroup" xmlns:wpi="http://schemas.microsoft.com/office/word/2010/wordprocessingInk" xmlns:wne="http://schemas.microsoft.com/office/word/2006/wordml" xmlns:wps="http://schemas.microsoft.com/office/word/2010/wordprocessingShape" mc:Ignorable="w14 wp14">
   <w:body>
     <w:p>
       <w:pPr>
@@ -162,7 +162,6 @@
         <w:t xml:space="preserve">Supervisor: </w:t>
       </w:r>
       <w:proofErr w:type="spellStart"/>
-      <w:proofErr w:type="gramStart"/>
       <w:r>
         <w:rPr>
           <w:rFonts w:ascii="Times New Roman" w:hAnsi="Times New Roman" w:cs="Times New Roman"/>
@@ -180,7 +179,6 @@
         <w:t>Stan</w:t>
       </w:r>
       <w:proofErr w:type="spellEnd"/>
-      <w:proofErr w:type="gramEnd"/>
     </w:p>
     <w:p>
       <w:pPr>
@@ -496,19 +494,17 @@
           <w:szCs w:val="24"/>
           <w:lang w:eastAsia="zh-CN"/>
         </w:rPr>
-        <w:t xml:space="preserve"> The second Iteration of the application </w:t>
-      </w:r>
-      <w:proofErr w:type="gramStart"/>
-      <w:r>
-        <w:rPr>
-          <w:rFonts w:ascii="Times New Roman" w:hAnsi="Times New Roman" w:cs="Times New Roman"/>
+        <w:t xml:space="preserve"> </w:t>
+      </w:r>
+      <w:r>
+        <w:rPr>
+          <w:rFonts w:ascii="Times New Roman" w:hAnsi="Times New Roman" w:cs="Times New Roman" w:hint="eastAsia"/>
           <w:sz w:val="24"/>
           <w:szCs w:val="24"/>
           <w:lang w:eastAsia="zh-CN"/>
         </w:rPr>
-        <w:t>was able to</w:t>
-      </w:r>
-      <w:proofErr w:type="gramEnd"/>
+        <w:t>After the</w:t>
+      </w:r>
       <w:r>
         <w:rPr>
           <w:rFonts w:ascii="Times New Roman" w:hAnsi="Times New Roman" w:cs="Times New Roman"/>
@@ -516,9 +512,8 @@
           <w:szCs w:val="24"/>
           <w:lang w:eastAsia="zh-CN"/>
         </w:rPr>
-        <w:t xml:space="preserve"> implement the backlog stories along with user stories related to search by address. The cross-origin access issue was resolved and the team </w:t>
-      </w:r>
-      <w:proofErr w:type="gramStart"/>
+        <w:t xml:space="preserve"> second Iteration, the application is</w:t>
+      </w:r>
       <w:r>
         <w:rPr>
           <w:rFonts w:ascii="Times New Roman" w:hAnsi="Times New Roman" w:cs="Times New Roman"/>
@@ -526,9 +521,8 @@
           <w:szCs w:val="24"/>
           <w:lang w:eastAsia="zh-CN"/>
         </w:rPr>
-        <w:t>was able to</w:t>
-      </w:r>
-      <w:proofErr w:type="gramEnd"/>
+        <w:t xml:space="preserve"> able to implement the backlog stories along with user stories related to search by address. The cross-origin access issue was resolved and the team was able to implement the JSON data-fe</w:t>
+      </w:r>
       <w:r>
         <w:rPr>
           <w:rFonts w:ascii="Times New Roman" w:hAnsi="Times New Roman" w:cs="Times New Roman"/>
@@ -536,7 +530,7 @@
           <w:szCs w:val="24"/>
           <w:lang w:eastAsia="zh-CN"/>
         </w:rPr>
-        <w:t xml:space="preserve"> implement the JSON data-fed. The ability to get fastest route for trip plan and </w:t>
+        <w:t>e</w:t>
       </w:r>
       <w:r>
         <w:rPr>
@@ -545,6 +539,15 @@
           <w:szCs w:val="24"/>
           <w:lang w:eastAsia="zh-CN"/>
         </w:rPr>
+        <w:t xml:space="preserve">d. The ability to get fastest route for trip plan and </w:t>
+      </w:r>
+      <w:r>
+        <w:rPr>
+          <w:rFonts w:ascii="Times New Roman" w:hAnsi="Times New Roman" w:cs="Times New Roman"/>
+          <w:sz w:val="24"/>
+          <w:szCs w:val="24"/>
+          <w:lang w:eastAsia="zh-CN"/>
+        </w:rPr>
         <w:t xml:space="preserve">get estimated real-times are </w:t>
       </w:r>
       <w:r>
@@ -563,7 +566,25 @@
           <w:szCs w:val="24"/>
           <w:lang w:eastAsia="zh-CN"/>
         </w:rPr>
-        <w:t xml:space="preserve">t iteration. But we done with other functionality to get real-time bus locations using JSON data-feed provided by </w:t>
+        <w:t>t iteration. But we</w:t>
+      </w:r>
+      <w:r>
+        <w:rPr>
+          <w:rFonts w:ascii="Times New Roman" w:hAnsi="Times New Roman" w:cs="Times New Roman"/>
+          <w:sz w:val="24"/>
+          <w:szCs w:val="24"/>
+          <w:lang w:eastAsia="zh-CN"/>
+        </w:rPr>
+        <w:t xml:space="preserve"> have done with other functionalities</w:t>
+      </w:r>
+      <w:r>
+        <w:rPr>
+          <w:rFonts w:ascii="Times New Roman" w:hAnsi="Times New Roman" w:cs="Times New Roman"/>
+          <w:sz w:val="24"/>
+          <w:szCs w:val="24"/>
+          <w:lang w:eastAsia="zh-CN"/>
+        </w:rPr>
+        <w:t xml:space="preserve"> to get real-time bus locations using JSON data-feed provided by </w:t>
       </w:r>
       <w:proofErr w:type="spellStart"/>
       <w:r>
@@ -592,7 +613,79 @@
           <w:szCs w:val="24"/>
           <w:lang w:eastAsia="zh-CN"/>
         </w:rPr>
-        <w:t xml:space="preserve"> The other aspect of this iteration was to search any bus-stop or location by entering address is also implemented. This should leave just the user stories related to create a trip plan for the next iteration.</w:t>
+        <w:t xml:space="preserve"> The other aspect</w:t>
+      </w:r>
+      <w:r>
+        <w:rPr>
+          <w:rFonts w:ascii="Times New Roman" w:hAnsi="Times New Roman" w:cs="Times New Roman"/>
+          <w:sz w:val="24"/>
+          <w:szCs w:val="24"/>
+          <w:lang w:eastAsia="zh-CN"/>
+        </w:rPr>
+        <w:t xml:space="preserve">s of this iteration: </w:t>
+      </w:r>
+      <w:r>
+        <w:rPr>
+          <w:rFonts w:ascii="Times New Roman" w:hAnsi="Times New Roman" w:cs="Times New Roman"/>
+          <w:sz w:val="24"/>
+          <w:szCs w:val="24"/>
+          <w:lang w:eastAsia="zh-CN"/>
+        </w:rPr>
+        <w:t>search</w:t>
+      </w:r>
+      <w:r>
+        <w:rPr>
+          <w:rFonts w:ascii="Times New Roman" w:hAnsi="Times New Roman" w:cs="Times New Roman"/>
+          <w:sz w:val="24"/>
+          <w:szCs w:val="24"/>
+          <w:lang w:eastAsia="zh-CN"/>
+        </w:rPr>
+        <w:t>ing</w:t>
+      </w:r>
+      <w:r>
+        <w:rPr>
+          <w:rFonts w:ascii="Times New Roman" w:hAnsi="Times New Roman" w:cs="Times New Roman"/>
+          <w:sz w:val="24"/>
+          <w:szCs w:val="24"/>
+          <w:lang w:eastAsia="zh-CN"/>
+        </w:rPr>
+        <w:t xml:space="preserve"> any bus-stop</w:t>
+      </w:r>
+      <w:r>
+        <w:rPr>
+          <w:rFonts w:ascii="Times New Roman" w:hAnsi="Times New Roman" w:cs="Times New Roman"/>
+          <w:sz w:val="24"/>
+          <w:szCs w:val="24"/>
+          <w:lang w:eastAsia="zh-CN"/>
+        </w:rPr>
+        <w:t>s</w:t>
+      </w:r>
+      <w:r>
+        <w:rPr>
+          <w:rFonts w:ascii="Times New Roman" w:hAnsi="Times New Roman" w:cs="Times New Roman"/>
+          <w:sz w:val="24"/>
+          <w:szCs w:val="24"/>
+          <w:lang w:eastAsia="zh-CN"/>
+        </w:rPr>
+        <w:t xml:space="preserve"> or location</w:t>
+      </w:r>
+      <w:r>
+        <w:rPr>
+          <w:rFonts w:ascii="Times New Roman" w:hAnsi="Times New Roman" w:cs="Times New Roman"/>
+          <w:sz w:val="24"/>
+          <w:szCs w:val="24"/>
+          <w:lang w:eastAsia="zh-CN"/>
+        </w:rPr>
+        <w:t>s</w:t>
+      </w:r>
+      <w:r>
+        <w:rPr>
+          <w:rFonts w:ascii="Times New Roman" w:hAnsi="Times New Roman" w:cs="Times New Roman"/>
+          <w:sz w:val="24"/>
+          <w:szCs w:val="24"/>
+          <w:lang w:eastAsia="zh-CN"/>
+        </w:rPr>
+        <w:t xml:space="preserve"> by entering address is also implemented. This should leave just the user stories related to create a trip plan for the next iteration.</w:t>
       </w:r>
     </w:p>
     <w:p>
@@ -628,9 +721,8 @@
     </w:p>
     <w:tbl>
       <w:tblPr>
-        <w:tblStyle w:val="GridTable4-Accent1"/>
+        <w:tblStyle w:val="GridTable4Accent1"/>
         <w:tblW w:w="0" w:type="auto"/>
-        <w:tblInd w:w="0" w:type="dxa"/>
         <w:tblLook w:val="04A0" w:firstRow="1" w:lastRow="0" w:firstColumn="1" w:lastColumn="0" w:noHBand="0" w:noVBand="1"/>
       </w:tblPr>
       <w:tblGrid>
@@ -917,25 +1009,7 @@
                 <w:sz w:val="24"/>
                 <w:szCs w:val="24"/>
               </w:rPr>
-              <w:t xml:space="preserve">User </w:t>
-            </w:r>
-            <w:proofErr w:type="gramStart"/>
-            <w:r>
-              <w:rPr>
-                <w:rFonts w:ascii="Times New Roman" w:hAnsi="Times New Roman" w:cs="Times New Roman"/>
-                <w:sz w:val="24"/>
-                <w:szCs w:val="24"/>
-              </w:rPr>
-              <w:t>has to</w:t>
-            </w:r>
-            <w:proofErr w:type="gramEnd"/>
-            <w:r>
-              <w:rPr>
-                <w:rFonts w:ascii="Times New Roman" w:hAnsi="Times New Roman" w:cs="Times New Roman"/>
-                <w:sz w:val="24"/>
-                <w:szCs w:val="24"/>
-              </w:rPr>
-              <w:t xml:space="preserve"> select Search by Address menu and enter address.</w:t>
+              <w:t>User has to select Search by Address menu and enter address.</w:t>
             </w:r>
           </w:p>
         </w:tc>
@@ -1145,25 +1219,7 @@
                 <w:sz w:val="24"/>
                 <w:szCs w:val="24"/>
               </w:rPr>
-              <w:t xml:space="preserve">User </w:t>
-            </w:r>
-            <w:proofErr w:type="gramStart"/>
-            <w:r>
-              <w:rPr>
-                <w:rFonts w:ascii="Times New Roman" w:hAnsi="Times New Roman" w:cs="Times New Roman"/>
-                <w:sz w:val="24"/>
-                <w:szCs w:val="24"/>
-              </w:rPr>
-              <w:t>has to</w:t>
-            </w:r>
-            <w:proofErr w:type="gramEnd"/>
-            <w:r>
-              <w:rPr>
-                <w:rFonts w:ascii="Times New Roman" w:hAnsi="Times New Roman" w:cs="Times New Roman"/>
-                <w:sz w:val="24"/>
-                <w:szCs w:val="24"/>
-              </w:rPr>
-              <w:t xml:space="preserve"> select a route.</w:t>
+              <w:t>User has to select a route.</w:t>
             </w:r>
           </w:p>
         </w:tc>
@@ -1306,9 +1362,10 @@
             <w:pPr>
               <w:cnfStyle w:val="000000100000" w:firstRow="0" w:lastRow="0" w:firstColumn="0" w:lastColumn="0" w:oddVBand="0" w:evenVBand="0" w:oddHBand="1" w:evenHBand="0" w:firstRowFirstColumn="0" w:firstRowLastColumn="0" w:lastRowFirstColumn="0" w:lastRowLastColumn="0"/>
               <w:rPr>
-                <w:rFonts w:ascii="Times New Roman" w:hAnsi="Times New Roman" w:cs="Times New Roman"/>
-                <w:sz w:val="24"/>
-                <w:szCs w:val="24"/>
+                <w:rFonts w:ascii="Times New Roman" w:hAnsi="Times New Roman" w:cs="Times New Roman" w:hint="eastAsia"/>
+                <w:sz w:val="24"/>
+                <w:szCs w:val="24"/>
+                <w:lang w:eastAsia="zh-CN"/>
               </w:rPr>
             </w:pPr>
             <w:r>
@@ -1319,79 +1376,88 @@
               </w:rPr>
               <w:t>Get Schedule</w:t>
             </w:r>
-          </w:p>
-        </w:tc>
-        <w:tc>
-          <w:tcPr>
-            <w:tcW w:w="1575" w:type="dxa"/>
-            <w:tcBorders>
-              <w:top w:val="single" w:sz="4" w:space="0" w:color="9CC2E5" w:themeColor="accent1" w:themeTint="99"/>
-              <w:left w:val="single" w:sz="4" w:space="0" w:color="9CC2E5" w:themeColor="accent1" w:themeTint="99"/>
-              <w:bottom w:val="single" w:sz="4" w:space="0" w:color="9CC2E5" w:themeColor="accent1" w:themeTint="99"/>
-              <w:right w:val="single" w:sz="4" w:space="0" w:color="9CC2E5" w:themeColor="accent1" w:themeTint="99"/>
-            </w:tcBorders>
-          </w:tcPr>
-          <w:p>
-            <w:pPr>
-              <w:cnfStyle w:val="000000100000" w:firstRow="0" w:lastRow="0" w:firstColumn="0" w:lastColumn="0" w:oddVBand="0" w:evenVBand="0" w:oddHBand="1" w:evenHBand="0" w:firstRowFirstColumn="0" w:firstRowLastColumn="0" w:lastRowFirstColumn="0" w:lastRowLastColumn="0"/>
-              <w:rPr>
-                <w:rFonts w:ascii="Times New Roman" w:hAnsi="Times New Roman" w:cs="Times New Roman"/>
-                <w:sz w:val="24"/>
-                <w:szCs w:val="24"/>
-              </w:rPr>
-            </w:pPr>
-          </w:p>
-        </w:tc>
-        <w:tc>
-          <w:tcPr>
-            <w:tcW w:w="1816" w:type="dxa"/>
-            <w:tcBorders>
-              <w:top w:val="single" w:sz="4" w:space="0" w:color="9CC2E5" w:themeColor="accent1" w:themeTint="99"/>
-              <w:left w:val="single" w:sz="4" w:space="0" w:color="9CC2E5" w:themeColor="accent1" w:themeTint="99"/>
-              <w:bottom w:val="single" w:sz="4" w:space="0" w:color="9CC2E5" w:themeColor="accent1" w:themeTint="99"/>
-              <w:right w:val="single" w:sz="4" w:space="0" w:color="9CC2E5" w:themeColor="accent1" w:themeTint="99"/>
-            </w:tcBorders>
-          </w:tcPr>
-          <w:p>
-            <w:pPr>
-              <w:cnfStyle w:val="000000100000" w:firstRow="0" w:lastRow="0" w:firstColumn="0" w:lastColumn="0" w:oddVBand="0" w:evenVBand="0" w:oddHBand="1" w:evenHBand="0" w:firstRowFirstColumn="0" w:firstRowLastColumn="0" w:lastRowFirstColumn="0" w:lastRowLastColumn="0"/>
-              <w:rPr>
-                <w:rFonts w:ascii="Times New Roman" w:hAnsi="Times New Roman" w:cs="Times New Roman"/>
-                <w:sz w:val="24"/>
-                <w:szCs w:val="24"/>
-              </w:rPr>
-            </w:pPr>
-          </w:p>
-        </w:tc>
-        <w:tc>
-          <w:tcPr>
-            <w:tcW w:w="866" w:type="dxa"/>
-            <w:tcBorders>
-              <w:top w:val="single" w:sz="4" w:space="0" w:color="9CC2E5" w:themeColor="accent1" w:themeTint="99"/>
-              <w:left w:val="single" w:sz="4" w:space="0" w:color="9CC2E5" w:themeColor="accent1" w:themeTint="99"/>
-              <w:bottom w:val="single" w:sz="4" w:space="0" w:color="9CC2E5" w:themeColor="accent1" w:themeTint="99"/>
-              <w:right w:val="single" w:sz="4" w:space="0" w:color="9CC2E5" w:themeColor="accent1" w:themeTint="99"/>
-            </w:tcBorders>
-          </w:tcPr>
-          <w:p>
-            <w:pPr>
-              <w:cnfStyle w:val="000000100000" w:firstRow="0" w:lastRow="0" w:firstColumn="0" w:lastColumn="0" w:oddVBand="0" w:evenVBand="0" w:oddHBand="1" w:evenHBand="0" w:firstRowFirstColumn="0" w:firstRowLastColumn="0" w:lastRowFirstColumn="0" w:lastRowLastColumn="0"/>
-              <w:rPr>
-                <w:rFonts w:ascii="Times New Roman" w:hAnsi="Times New Roman" w:cs="Times New Roman"/>
-                <w:sz w:val="24"/>
-                <w:szCs w:val="24"/>
-              </w:rPr>
-            </w:pPr>
-            <w:r>
-              <w:rPr>
-                <w:rFonts w:ascii="Times New Roman" w:hAnsi="Times New Roman" w:cs="Times New Roman"/>
-                <w:sz w:val="24"/>
-                <w:szCs w:val="24"/>
-              </w:rPr>
-              <w:t>5</w:t>
+            <w:r>
+              <w:rPr>
+                <w:rFonts w:ascii="Times New Roman" w:hAnsi="Times New Roman" w:cs="Times New Roman" w:hint="eastAsia"/>
+                <w:sz w:val="24"/>
+                <w:szCs w:val="24"/>
+                <w:lang w:eastAsia="zh-CN"/>
+              </w:rPr>
+              <w:t>s</w:t>
             </w:r>
             <w:bookmarkStart w:id="0" w:name="_GoBack"/>
             <w:bookmarkEnd w:id="0"/>
+          </w:p>
+        </w:tc>
+        <w:tc>
+          <w:tcPr>
+            <w:tcW w:w="1575" w:type="dxa"/>
+            <w:tcBorders>
+              <w:top w:val="single" w:sz="4" w:space="0" w:color="9CC2E5" w:themeColor="accent1" w:themeTint="99"/>
+              <w:left w:val="single" w:sz="4" w:space="0" w:color="9CC2E5" w:themeColor="accent1" w:themeTint="99"/>
+              <w:bottom w:val="single" w:sz="4" w:space="0" w:color="9CC2E5" w:themeColor="accent1" w:themeTint="99"/>
+              <w:right w:val="single" w:sz="4" w:space="0" w:color="9CC2E5" w:themeColor="accent1" w:themeTint="99"/>
+            </w:tcBorders>
+          </w:tcPr>
+          <w:p>
+            <w:pPr>
+              <w:cnfStyle w:val="000000100000" w:firstRow="0" w:lastRow="0" w:firstColumn="0" w:lastColumn="0" w:oddVBand="0" w:evenVBand="0" w:oddHBand="1" w:evenHBand="0" w:firstRowFirstColumn="0" w:firstRowLastColumn="0" w:lastRowFirstColumn="0" w:lastRowLastColumn="0"/>
+              <w:rPr>
+                <w:rFonts w:ascii="Times New Roman" w:hAnsi="Times New Roman" w:cs="Times New Roman"/>
+                <w:sz w:val="24"/>
+                <w:szCs w:val="24"/>
+              </w:rPr>
+            </w:pPr>
+          </w:p>
+        </w:tc>
+        <w:tc>
+          <w:tcPr>
+            <w:tcW w:w="1816" w:type="dxa"/>
+            <w:tcBorders>
+              <w:top w:val="single" w:sz="4" w:space="0" w:color="9CC2E5" w:themeColor="accent1" w:themeTint="99"/>
+              <w:left w:val="single" w:sz="4" w:space="0" w:color="9CC2E5" w:themeColor="accent1" w:themeTint="99"/>
+              <w:bottom w:val="single" w:sz="4" w:space="0" w:color="9CC2E5" w:themeColor="accent1" w:themeTint="99"/>
+              <w:right w:val="single" w:sz="4" w:space="0" w:color="9CC2E5" w:themeColor="accent1" w:themeTint="99"/>
+            </w:tcBorders>
+          </w:tcPr>
+          <w:p>
+            <w:pPr>
+              <w:cnfStyle w:val="000000100000" w:firstRow="0" w:lastRow="0" w:firstColumn="0" w:lastColumn="0" w:oddVBand="0" w:evenVBand="0" w:oddHBand="1" w:evenHBand="0" w:firstRowFirstColumn="0" w:firstRowLastColumn="0" w:lastRowFirstColumn="0" w:lastRowLastColumn="0"/>
+              <w:rPr>
+                <w:rFonts w:ascii="Times New Roman" w:hAnsi="Times New Roman" w:cs="Times New Roman"/>
+                <w:sz w:val="24"/>
+                <w:szCs w:val="24"/>
+              </w:rPr>
+            </w:pPr>
+          </w:p>
+        </w:tc>
+        <w:tc>
+          <w:tcPr>
+            <w:tcW w:w="866" w:type="dxa"/>
+            <w:tcBorders>
+              <w:top w:val="single" w:sz="4" w:space="0" w:color="9CC2E5" w:themeColor="accent1" w:themeTint="99"/>
+              <w:left w:val="single" w:sz="4" w:space="0" w:color="9CC2E5" w:themeColor="accent1" w:themeTint="99"/>
+              <w:bottom w:val="single" w:sz="4" w:space="0" w:color="9CC2E5" w:themeColor="accent1" w:themeTint="99"/>
+              <w:right w:val="single" w:sz="4" w:space="0" w:color="9CC2E5" w:themeColor="accent1" w:themeTint="99"/>
+            </w:tcBorders>
+          </w:tcPr>
+          <w:p>
+            <w:pPr>
+              <w:cnfStyle w:val="000000100000" w:firstRow="0" w:lastRow="0" w:firstColumn="0" w:lastColumn="0" w:oddVBand="0" w:evenVBand="0" w:oddHBand="1" w:evenHBand="0" w:firstRowFirstColumn="0" w:firstRowLastColumn="0" w:lastRowFirstColumn="0" w:lastRowLastColumn="0"/>
+              <w:rPr>
+                <w:rFonts w:ascii="Times New Roman" w:hAnsi="Times New Roman" w:cs="Times New Roman"/>
+                <w:sz w:val="24"/>
+                <w:szCs w:val="24"/>
+              </w:rPr>
+            </w:pPr>
+            <w:r>
+              <w:rPr>
+                <w:rFonts w:ascii="Times New Roman" w:hAnsi="Times New Roman" w:cs="Times New Roman"/>
+                <w:sz w:val="24"/>
+                <w:szCs w:val="24"/>
+              </w:rPr>
+              <w:t>5</w:t>
+            </w:r>
           </w:p>
         </w:tc>
         <w:tc>
@@ -1490,15 +1556,23 @@
           <w:sz w:val="24"/>
           <w:szCs w:val="24"/>
         </w:rPr>
-        <w:t xml:space="preserve"> to show nus real-time </w:t>
-      </w:r>
-      <w:r>
-        <w:rPr>
-          <w:rFonts w:ascii="Times New Roman" w:hAnsi="Times New Roman" w:cs="Times New Roman"/>
-          <w:sz w:val="24"/>
-          <w:szCs w:val="24"/>
-        </w:rPr>
-        <w:t>positions</w:t>
+        <w:t xml:space="preserve"> to show b</w:t>
+      </w:r>
+      <w:r>
+        <w:rPr>
+          <w:rFonts w:ascii="Times New Roman" w:hAnsi="Times New Roman" w:cs="Times New Roman"/>
+          <w:sz w:val="24"/>
+          <w:szCs w:val="24"/>
+        </w:rPr>
+        <w:t xml:space="preserve">us real-time </w:t>
+      </w:r>
+      <w:r>
+        <w:rPr>
+          <w:rFonts w:ascii="Times New Roman" w:hAnsi="Times New Roman" w:cs="Times New Roman"/>
+          <w:sz w:val="24"/>
+          <w:szCs w:val="24"/>
+        </w:rPr>
+        <w:t>locations</w:t>
       </w:r>
       <w:r>
         <w:rPr>
@@ -1706,7 +1780,23 @@
           <w:sz w:val="24"/>
           <w:szCs w:val="24"/>
         </w:rPr>
-        <w:t xml:space="preserve">User Story [New]: We included new functionality Get schedule. </w:t>
+        <w:t>User Story [New]: We included new functionality Get schedule</w:t>
+      </w:r>
+      <w:r>
+        <w:rPr>
+          <w:rFonts w:ascii="Times New Roman" w:hAnsi="Times New Roman" w:cs="Times New Roman"/>
+          <w:sz w:val="24"/>
+          <w:szCs w:val="24"/>
+        </w:rPr>
+        <w:t>s</w:t>
+      </w:r>
+      <w:r>
+        <w:rPr>
+          <w:rFonts w:ascii="Times New Roman" w:hAnsi="Times New Roman" w:cs="Times New Roman"/>
+          <w:sz w:val="24"/>
+          <w:szCs w:val="24"/>
+        </w:rPr>
+        <w:t xml:space="preserve">. </w:t>
       </w:r>
       <w:r>
         <w:rPr>
@@ -1749,7 +1839,6 @@
           <w:sz w:val="28"/>
           <w:szCs w:val="28"/>
         </w:rPr>
-        <w:lastRenderedPageBreak/>
         <w:t>Lessons Learned:</w:t>
       </w:r>
     </w:p>
@@ -1794,25 +1883,7 @@
           <w:sz w:val="24"/>
           <w:szCs w:val="24"/>
         </w:rPr>
-        <w:t xml:space="preserve">the team went with different possible solution for real-time JSON data-feed. This exploration found a solution that fixed the problems and we </w:t>
-      </w:r>
-      <w:proofErr w:type="gramStart"/>
-      <w:r>
-        <w:rPr>
-          <w:rFonts w:ascii="Times New Roman" w:hAnsi="Times New Roman" w:cs="Times New Roman"/>
-          <w:sz w:val="24"/>
-          <w:szCs w:val="24"/>
-        </w:rPr>
-        <w:t>were able to</w:t>
-      </w:r>
-      <w:proofErr w:type="gramEnd"/>
-      <w:r>
-        <w:rPr>
-          <w:rFonts w:ascii="Times New Roman" w:hAnsi="Times New Roman" w:cs="Times New Roman"/>
-          <w:sz w:val="24"/>
-          <w:szCs w:val="24"/>
-        </w:rPr>
-        <w:t xml:space="preserve"> implement JSON real-time data-feed successfully. We were also searching for solution, how we can implement search by address issue. The team decided to use Google APIs to cop up with this issue and don successfully. Still we think further to add new edge to our functionality with better solution that we already implemented.</w:t>
+        <w:t>the team went with different possible solution for real-time JSON data-feed. This exploration found a solution that fixed the problems and we were able to implement JSON real-time data-feed successfully. We were also searching for solution, how we can implement search by address issue. The team decided to use Google APIs to cop up with this issue and don successfully. Still we think further to add new edge to our functionality with better solution that we already implemented.</w:t>
       </w:r>
     </w:p>
     <w:p>
@@ -1851,9 +1922,8 @@
     </w:p>
     <w:tbl>
       <w:tblPr>
-        <w:tblStyle w:val="GridTable4-Accent1"/>
+        <w:tblStyle w:val="GridTable4Accent1"/>
         <w:tblW w:w="0" w:type="auto"/>
-        <w:tblInd w:w="0" w:type="dxa"/>
         <w:tblLook w:val="04A0" w:firstRow="1" w:lastRow="0" w:firstColumn="1" w:lastColumn="0" w:noHBand="0" w:noVBand="1"/>
       </w:tblPr>
       <w:tblGrid>
@@ -2567,25 +2637,7 @@
                 <w:sz w:val="24"/>
                 <w:szCs w:val="24"/>
               </w:rPr>
-              <w:t xml:space="preserve">User </w:t>
-            </w:r>
-            <w:proofErr w:type="gramStart"/>
-            <w:r>
-              <w:rPr>
-                <w:rFonts w:ascii="Times New Roman" w:hAnsi="Times New Roman" w:cs="Times New Roman"/>
-                <w:sz w:val="24"/>
-                <w:szCs w:val="24"/>
-              </w:rPr>
-              <w:t>has to</w:t>
-            </w:r>
-            <w:proofErr w:type="gramEnd"/>
-            <w:r>
-              <w:rPr>
-                <w:rFonts w:ascii="Times New Roman" w:hAnsi="Times New Roman" w:cs="Times New Roman"/>
-                <w:sz w:val="24"/>
-                <w:szCs w:val="24"/>
-              </w:rPr>
-              <w:t xml:space="preserve"> click on bus stop marker.</w:t>
+              <w:t>User has to click on bus stop marker.</w:t>
             </w:r>
           </w:p>
         </w:tc>
@@ -2784,7 +2836,7 @@
                 <w:sz w:val="24"/>
                 <w:szCs w:val="24"/>
               </w:rPr>
-              <w:t xml:space="preserve">User </w:t>
+              <w:t xml:space="preserve">User has to allow </w:t>
             </w:r>
             <w:proofErr w:type="gramStart"/>
             <w:r>
@@ -2793,7 +2845,7 @@
                 <w:sz w:val="24"/>
                 <w:szCs w:val="24"/>
               </w:rPr>
-              <w:t>has to</w:t>
+              <w:t>to track</w:t>
             </w:r>
             <w:proofErr w:type="gramEnd"/>
             <w:r>
@@ -2802,7 +2854,7 @@
                 <w:sz w:val="24"/>
                 <w:szCs w:val="24"/>
               </w:rPr>
-              <w:t xml:space="preserve"> allow to track current location on device.</w:t>
+              <w:t xml:space="preserve"> current location on device.</w:t>
             </w:r>
           </w:p>
         </w:tc>
@@ -2985,16 +3037,17 @@
                 <w:sz w:val="24"/>
                 <w:szCs w:val="24"/>
               </w:rPr>
-              <w:t xml:space="preserve">As a user, I want to search information on map by address, </w:t>
-            </w:r>
-            <w:r>
-              <w:rPr>
-                <w:rFonts w:ascii="Times New Roman" w:hAnsi="Times New Roman" w:cs="Times New Roman"/>
-                <w:sz w:val="24"/>
-                <w:szCs w:val="24"/>
-              </w:rPr>
               <w:lastRenderedPageBreak/>
-              <w:t>so that I can get information to my preferred location.</w:t>
+              <w:t xml:space="preserve">As a user, I want to </w:t>
+            </w:r>
+            <w:r>
+              <w:rPr>
+                <w:rFonts w:ascii="Times New Roman" w:hAnsi="Times New Roman" w:cs="Times New Roman"/>
+                <w:sz w:val="24"/>
+                <w:szCs w:val="24"/>
+              </w:rPr>
+              <w:lastRenderedPageBreak/>
+              <w:t>search information on map by address, so that I can get information to my preferred location.</w:t>
             </w:r>
           </w:p>
         </w:tc>
@@ -3025,25 +3078,7 @@
                 <w:szCs w:val="24"/>
               </w:rPr>
               <w:lastRenderedPageBreak/>
-              <w:t xml:space="preserve">User </w:t>
-            </w:r>
-            <w:proofErr w:type="gramStart"/>
-            <w:r>
-              <w:rPr>
-                <w:rFonts w:ascii="Times New Roman" w:hAnsi="Times New Roman" w:cs="Times New Roman"/>
-                <w:sz w:val="24"/>
-                <w:szCs w:val="24"/>
-              </w:rPr>
-              <w:t>has to</w:t>
-            </w:r>
-            <w:proofErr w:type="gramEnd"/>
-            <w:r>
-              <w:rPr>
-                <w:rFonts w:ascii="Times New Roman" w:hAnsi="Times New Roman" w:cs="Times New Roman"/>
-                <w:sz w:val="24"/>
-                <w:szCs w:val="24"/>
-              </w:rPr>
-              <w:t xml:space="preserve"> select Search by Address </w:t>
+              <w:t xml:space="preserve">User has to </w:t>
             </w:r>
             <w:r>
               <w:rPr>
@@ -3052,7 +3087,7 @@
                 <w:szCs w:val="24"/>
               </w:rPr>
               <w:lastRenderedPageBreak/>
-              <w:t>menu and enter address.</w:t>
+              <w:t>select Search by Address menu and enter address.</w:t>
             </w:r>
           </w:p>
         </w:tc>
@@ -3083,7 +3118,7 @@
                 <w:szCs w:val="24"/>
               </w:rPr>
               <w:lastRenderedPageBreak/>
-              <w:t xml:space="preserve">System will generate the information for </w:t>
+              <w:t xml:space="preserve">System will </w:t>
             </w:r>
             <w:r>
               <w:rPr>
@@ -3092,7 +3127,7 @@
                 <w:szCs w:val="24"/>
               </w:rPr>
               <w:lastRenderedPageBreak/>
-              <w:t>preferred address.</w:t>
+              <w:t>generate the information for preferred address.</w:t>
             </w:r>
           </w:p>
         </w:tc>
@@ -3172,6 +3207,7 @@
                 <w:sz w:val="24"/>
                 <w:szCs w:val="24"/>
               </w:rPr>
+              <w:lastRenderedPageBreak/>
               <w:t>Completed</w:t>
             </w:r>
           </w:p>
@@ -3205,6 +3241,7 @@
                 <w:sz w:val="24"/>
                 <w:szCs w:val="24"/>
               </w:rPr>
+              <w:lastRenderedPageBreak/>
               <w:t>6</w:t>
             </w:r>
           </w:p>
@@ -4097,7 +4134,16 @@
                 <w:sz w:val="24"/>
                 <w:szCs w:val="24"/>
               </w:rPr>
-              <w:t xml:space="preserve"> route map along with all bus stops, so that I know the approaching bus to a certain bus stop.</w:t>
+              <w:t xml:space="preserve"> route map along with all bus stops, so that I know the approaching bus to a </w:t>
+            </w:r>
+            <w:r>
+              <w:rPr>
+                <w:rFonts w:ascii="Times New Roman" w:hAnsi="Times New Roman" w:cs="Times New Roman"/>
+                <w:sz w:val="24"/>
+                <w:szCs w:val="24"/>
+              </w:rPr>
+              <w:lastRenderedPageBreak/>
+              <w:t>certain bus stop.</w:t>
             </w:r>
           </w:p>
         </w:tc>
@@ -4127,25 +4173,8 @@
                 <w:sz w:val="24"/>
                 <w:szCs w:val="24"/>
               </w:rPr>
-              <w:t xml:space="preserve">User </w:t>
-            </w:r>
-            <w:proofErr w:type="gramStart"/>
-            <w:r>
-              <w:rPr>
-                <w:rFonts w:ascii="Times New Roman" w:hAnsi="Times New Roman" w:cs="Times New Roman"/>
-                <w:sz w:val="24"/>
-                <w:szCs w:val="24"/>
-              </w:rPr>
-              <w:t>has to</w:t>
-            </w:r>
-            <w:proofErr w:type="gramEnd"/>
-            <w:r>
-              <w:rPr>
-                <w:rFonts w:ascii="Times New Roman" w:hAnsi="Times New Roman" w:cs="Times New Roman"/>
-                <w:sz w:val="24"/>
-                <w:szCs w:val="24"/>
-              </w:rPr>
-              <w:t xml:space="preserve"> select a route.</w:t>
+              <w:lastRenderedPageBreak/>
+              <w:t>User has to select a route.</w:t>
             </w:r>
           </w:p>
         </w:tc>
@@ -4289,6 +4318,7 @@
                 <w:sz w:val="24"/>
                 <w:szCs w:val="24"/>
               </w:rPr>
+              <w:lastRenderedPageBreak/>
               <w:t>11</w:t>
             </w:r>
           </w:p>
@@ -4320,6 +4350,14 @@
               </w:rPr>
               <w:t>Get Schedule</w:t>
             </w:r>
+            <w:r>
+              <w:rPr>
+                <w:rFonts w:ascii="Times New Roman" w:hAnsi="Times New Roman" w:cs="Times New Roman"/>
+                <w:sz w:val="24"/>
+                <w:szCs w:val="24"/>
+              </w:rPr>
+              <w:t>s</w:t>
+            </w:r>
           </w:p>
         </w:tc>
         <w:tc>
@@ -4436,7 +4474,6 @@
                 <w:sz w:val="24"/>
                 <w:szCs w:val="24"/>
               </w:rPr>
-              <w:lastRenderedPageBreak/>
               <w:t>Completed</w:t>
             </w:r>
           </w:p>
@@ -4484,7 +4521,7 @@
           <w:sz w:val="24"/>
           <w:szCs w:val="24"/>
         </w:rPr>
-        <w:t>- 52</w:t>
+        <w:t>57</w:t>
       </w:r>
     </w:p>
     <w:p>
@@ -4506,7 +4543,16 @@
           <w:sz w:val="24"/>
           <w:szCs w:val="24"/>
         </w:rPr>
-        <w:t>iteration 2: 18</w:t>
+        <w:t>I</w:t>
+      </w:r>
+      <w:r>
+        <w:rPr>
+          <w:rFonts w:ascii="Times New Roman" w:hAnsi="Times New Roman" w:cs="Times New Roman"/>
+          <w:b/>
+          <w:sz w:val="24"/>
+          <w:szCs w:val="24"/>
+        </w:rPr>
+        <w:t>teration 2: 18</w:t>
       </w:r>
       <w:r>
         <w:rPr>
@@ -4998,7 +5044,6 @@
           <w:sz w:val="28"/>
           <w:szCs w:val="28"/>
         </w:rPr>
-        <w:lastRenderedPageBreak/>
         <w:t>UI After Iteration 2</w:t>
       </w:r>
       <w:r>
@@ -5063,88 +5108,13 @@
       <w:r>
         <w:rPr>
           <w:noProof/>
+          <w:lang w:eastAsia="zh-CN"/>
         </w:rPr>
         <w:drawing>
           <wp:inline distT="0" distB="0" distL="0" distR="0" wp14:anchorId="5520C2CB" wp14:editId="274AA065">
             <wp:extent cx="5943600" cy="2733040"/>
             <wp:effectExtent l="0" t="0" r="0" b="0"/>
             <wp:docPr id="1" name="Picture 1"/>
-            <wp:cNvGraphicFramePr>
-              <a:graphicFrameLocks xmlns:a="http://schemas.openxmlformats.org/drawingml/2006/main" noChangeAspect="1"/>
-            </wp:cNvGraphicFramePr>
-            <a:graphic xmlns:a="http://schemas.openxmlformats.org/drawingml/2006/main">
-              <a:graphicData uri="http://schemas.openxmlformats.org/drawingml/2006/picture">
-                <pic:pic xmlns:pic="http://schemas.openxmlformats.org/drawingml/2006/picture">
-                  <pic:nvPicPr>
-                    <pic:cNvPr id="1" name=""/>
-                    <pic:cNvPicPr/>
-                  </pic:nvPicPr>
-                  <pic:blipFill>
-                    <a:blip r:embed="rId4"/>
-                    <a:stretch>
-                      <a:fillRect/>
-                    </a:stretch>
-                  </pic:blipFill>
-                  <pic:spPr>
-                    <a:xfrm>
-                      <a:off x="0" y="0"/>
-                      <a:ext cx="5943600" cy="2733040"/>
-                    </a:xfrm>
-                    <a:prstGeom prst="rect">
-                      <a:avLst/>
-                    </a:prstGeom>
-                  </pic:spPr>
-                </pic:pic>
-              </a:graphicData>
-            </a:graphic>
-          </wp:inline>
-        </w:drawing>
-      </w:r>
-    </w:p>
-    <w:p>
-      <w:pPr>
-        <w:tabs>
-          <w:tab w:val="left" w:pos="7335"/>
-        </w:tabs>
-        <w:rPr>
-          <w:rFonts w:ascii="Times New Roman" w:hAnsi="Times New Roman" w:cs="Times New Roman"/>
-          <w:sz w:val="24"/>
-          <w:szCs w:val="24"/>
-        </w:rPr>
-      </w:pPr>
-    </w:p>
-    <w:p>
-      <w:pPr>
-        <w:tabs>
-          <w:tab w:val="left" w:pos="7335"/>
-        </w:tabs>
-        <w:rPr>
-          <w:rFonts w:ascii="Times New Roman" w:hAnsi="Times New Roman" w:cs="Times New Roman"/>
-          <w:sz w:val="24"/>
-          <w:szCs w:val="24"/>
-        </w:rPr>
-      </w:pPr>
-    </w:p>
-    <w:p>
-      <w:pPr>
-        <w:tabs>
-          <w:tab w:val="left" w:pos="7335"/>
-        </w:tabs>
-        <w:rPr>
-          <w:rFonts w:ascii="Times New Roman" w:hAnsi="Times New Roman" w:cs="Times New Roman"/>
-          <w:sz w:val="24"/>
-          <w:szCs w:val="24"/>
-        </w:rPr>
-      </w:pPr>
-      <w:r>
-        <w:rPr>
-          <w:noProof/>
-        </w:rPr>
-        <w:drawing>
-          <wp:inline distT="0" distB="0" distL="0" distR="0" wp14:anchorId="10D7BC08" wp14:editId="444617B8">
-            <wp:extent cx="5943600" cy="2773045"/>
-            <wp:effectExtent l="0" t="0" r="0" b="8255"/>
-            <wp:docPr id="4" name="Picture 4"/>
             <wp:cNvGraphicFramePr>
               <a:graphicFrameLocks xmlns:a="http://schemas.openxmlformats.org/drawingml/2006/main" noChangeAspect="1"/>
             </wp:cNvGraphicFramePr>
@@ -5164,6 +5134,83 @@
                   <pic:spPr>
                     <a:xfrm>
                       <a:off x="0" y="0"/>
+                      <a:ext cx="5943600" cy="2733040"/>
+                    </a:xfrm>
+                    <a:prstGeom prst="rect">
+                      <a:avLst/>
+                    </a:prstGeom>
+                  </pic:spPr>
+                </pic:pic>
+              </a:graphicData>
+            </a:graphic>
+          </wp:inline>
+        </w:drawing>
+      </w:r>
+    </w:p>
+    <w:p>
+      <w:pPr>
+        <w:tabs>
+          <w:tab w:val="left" w:pos="7335"/>
+        </w:tabs>
+        <w:rPr>
+          <w:rFonts w:ascii="Times New Roman" w:hAnsi="Times New Roman" w:cs="Times New Roman"/>
+          <w:sz w:val="24"/>
+          <w:szCs w:val="24"/>
+        </w:rPr>
+      </w:pPr>
+    </w:p>
+    <w:p>
+      <w:pPr>
+        <w:tabs>
+          <w:tab w:val="left" w:pos="7335"/>
+        </w:tabs>
+        <w:rPr>
+          <w:rFonts w:ascii="Times New Roman" w:hAnsi="Times New Roman" w:cs="Times New Roman"/>
+          <w:sz w:val="24"/>
+          <w:szCs w:val="24"/>
+        </w:rPr>
+      </w:pPr>
+    </w:p>
+    <w:p>
+      <w:pPr>
+        <w:tabs>
+          <w:tab w:val="left" w:pos="7335"/>
+        </w:tabs>
+        <w:rPr>
+          <w:rFonts w:ascii="Times New Roman" w:hAnsi="Times New Roman" w:cs="Times New Roman"/>
+          <w:sz w:val="24"/>
+          <w:szCs w:val="24"/>
+        </w:rPr>
+      </w:pPr>
+      <w:r>
+        <w:rPr>
+          <w:noProof/>
+          <w:lang w:eastAsia="zh-CN"/>
+        </w:rPr>
+        <w:drawing>
+          <wp:inline distT="0" distB="0" distL="0" distR="0" wp14:anchorId="10D7BC08" wp14:editId="444617B8">
+            <wp:extent cx="5943600" cy="2773045"/>
+            <wp:effectExtent l="0" t="0" r="0" b="8255"/>
+            <wp:docPr id="4" name="Picture 4"/>
+            <wp:cNvGraphicFramePr>
+              <a:graphicFrameLocks xmlns:a="http://schemas.openxmlformats.org/drawingml/2006/main" noChangeAspect="1"/>
+            </wp:cNvGraphicFramePr>
+            <a:graphic xmlns:a="http://schemas.openxmlformats.org/drawingml/2006/main">
+              <a:graphicData uri="http://schemas.openxmlformats.org/drawingml/2006/picture">
+                <pic:pic xmlns:pic="http://schemas.openxmlformats.org/drawingml/2006/picture">
+                  <pic:nvPicPr>
+                    <pic:cNvPr id="1" name=""/>
+                    <pic:cNvPicPr/>
+                  </pic:nvPicPr>
+                  <pic:blipFill>
+                    <a:blip r:embed="rId6"/>
+                    <a:stretch>
+                      <a:fillRect/>
+                    </a:stretch>
+                  </pic:blipFill>
+                  <pic:spPr>
+                    <a:xfrm>
+                      <a:off x="0" y="0"/>
                       <a:ext cx="5943600" cy="2773045"/>
                     </a:xfrm>
                     <a:prstGeom prst="rect">
@@ -5189,11 +5236,11 @@
 </file>
 
 <file path=word/styles.xml><?xml version="1.0" encoding="utf-8"?>
-<w:styles xmlns:mc="http://schemas.openxmlformats.org/markup-compatibility/2006" xmlns:r="http://schemas.openxmlformats.org/officeDocument/2006/relationships" xmlns:w="http://schemas.openxmlformats.org/wordprocessingml/2006/main" xmlns:w14="http://schemas.microsoft.com/office/word/2010/wordml" xmlns:w15="http://schemas.microsoft.com/office/word/2012/wordml" xmlns:w16se="http://schemas.microsoft.com/office/word/2015/wordml/symex" mc:Ignorable="w14 w15 w16se">
+<w:styles xmlns:mc="http://schemas.openxmlformats.org/markup-compatibility/2006" xmlns:r="http://schemas.openxmlformats.org/officeDocument/2006/relationships" xmlns:w="http://schemas.openxmlformats.org/wordprocessingml/2006/main" xmlns:w14="http://schemas.microsoft.com/office/word/2010/wordml" mc:Ignorable="w14">
   <w:docDefaults>
     <w:rPrDefault>
       <w:rPr>
-        <w:rFonts w:asciiTheme="minorHAnsi" w:eastAsiaTheme="minorHAnsi" w:hAnsiTheme="minorHAnsi" w:cstheme="minorBidi"/>
+        <w:rFonts w:asciiTheme="minorHAnsi" w:eastAsiaTheme="minorEastAsia" w:hAnsiTheme="minorHAnsi" w:cstheme="minorBidi"/>
         <w:sz w:val="22"/>
         <w:szCs w:val="22"/>
         <w:lang w:val="en-US" w:eastAsia="en-US" w:bidi="ar-SA"/>
@@ -5205,392 +5252,159 @@
       </w:pPr>
     </w:pPrDefault>
   </w:docDefaults>
-  <w:latentStyles w:defLockedState="0" w:defUIPriority="99" w:defSemiHidden="0" w:defUnhideWhenUsed="0" w:defQFormat="0" w:count="374">
-    <w:lsdException w:name="Normal" w:uiPriority="0" w:qFormat="1"/>
-    <w:lsdException w:name="heading 1" w:uiPriority="9" w:qFormat="1"/>
-    <w:lsdException w:name="heading 2" w:semiHidden="1" w:uiPriority="9" w:unhideWhenUsed="1" w:qFormat="1"/>
-    <w:lsdException w:name="heading 3" w:semiHidden="1" w:uiPriority="9" w:unhideWhenUsed="1" w:qFormat="1"/>
-    <w:lsdException w:name="heading 4" w:semiHidden="1" w:uiPriority="9" w:unhideWhenUsed="1" w:qFormat="1"/>
-    <w:lsdException w:name="heading 5" w:semiHidden="1" w:uiPriority="9" w:unhideWhenUsed="1" w:qFormat="1"/>
-    <w:lsdException w:name="heading 6" w:semiHidden="1" w:uiPriority="9" w:unhideWhenUsed="1" w:qFormat="1"/>
-    <w:lsdException w:name="heading 7" w:semiHidden="1" w:uiPriority="9" w:unhideWhenUsed="1" w:qFormat="1"/>
-    <w:lsdException w:name="heading 8" w:semiHidden="1" w:uiPriority="9" w:unhideWhenUsed="1" w:qFormat="1"/>
-    <w:lsdException w:name="heading 9" w:semiHidden="1" w:uiPriority="9" w:unhideWhenUsed="1" w:qFormat="1"/>
-    <w:lsdException w:name="index 1" w:semiHidden="1" w:unhideWhenUsed="1"/>
-    <w:lsdException w:name="index 2" w:semiHidden="1" w:unhideWhenUsed="1"/>
-    <w:lsdException w:name="index 3" w:semiHidden="1" w:unhideWhenUsed="1"/>
-    <w:lsdException w:name="index 4" w:semiHidden="1" w:unhideWhenUsed="1"/>
-    <w:lsdException w:name="index 5" w:semiHidden="1" w:unhideWhenUsed="1"/>
-    <w:lsdException w:name="index 6" w:semiHidden="1" w:unhideWhenUsed="1"/>
-    <w:lsdException w:name="index 7" w:semiHidden="1" w:unhideWhenUsed="1"/>
-    <w:lsdException w:name="index 8" w:semiHidden="1" w:unhideWhenUsed="1"/>
-    <w:lsdException w:name="index 9" w:semiHidden="1" w:unhideWhenUsed="1"/>
-    <w:lsdException w:name="toc 1" w:semiHidden="1" w:uiPriority="39" w:unhideWhenUsed="1"/>
-    <w:lsdException w:name="toc 2" w:semiHidden="1" w:uiPriority="39" w:unhideWhenUsed="1"/>
-    <w:lsdException w:name="toc 3" w:semiHidden="1" w:uiPriority="39" w:unhideWhenUsed="1"/>
-    <w:lsdException w:name="toc 4" w:semiHidden="1" w:uiPriority="39" w:unhideWhenUsed="1"/>
-    <w:lsdException w:name="toc 5" w:semiHidden="1" w:uiPriority="39" w:unhideWhenUsed="1"/>
-    <w:lsdException w:name="toc 6" w:semiHidden="1" w:uiPriority="39" w:unhideWhenUsed="1"/>
-    <w:lsdException w:name="toc 7" w:semiHidden="1" w:uiPriority="39" w:unhideWhenUsed="1"/>
-    <w:lsdException w:name="toc 8" w:semiHidden="1" w:uiPriority="39" w:unhideWhenUsed="1"/>
-    <w:lsdException w:name="toc 9" w:semiHidden="1" w:uiPriority="39" w:unhideWhenUsed="1"/>
-    <w:lsdException w:name="Normal Indent" w:semiHidden="1" w:unhideWhenUsed="1"/>
-    <w:lsdException w:name="footnote text" w:semiHidden="1" w:unhideWhenUsed="1"/>
-    <w:lsdException w:name="annotation text" w:semiHidden="1" w:unhideWhenUsed="1"/>
-    <w:lsdException w:name="header" w:semiHidden="1" w:unhideWhenUsed="1"/>
-    <w:lsdException w:name="footer" w:semiHidden="1" w:unhideWhenUsed="1"/>
-    <w:lsdException w:name="index heading" w:semiHidden="1" w:unhideWhenUsed="1"/>
-    <w:lsdException w:name="caption" w:semiHidden="1" w:uiPriority="35" w:unhideWhenUsed="1" w:qFormat="1"/>
-    <w:lsdException w:name="table of figures" w:semiHidden="1" w:unhideWhenUsed="1"/>
-    <w:lsdException w:name="envelope address" w:semiHidden="1" w:unhideWhenUsed="1"/>
-    <w:lsdException w:name="envelope return" w:semiHidden="1" w:unhideWhenUsed="1"/>
-    <w:lsdException w:name="footnote reference" w:semiHidden="1" w:unhideWhenUsed="1"/>
-    <w:lsdException w:name="annotation reference" w:semiHidden="1" w:unhideWhenUsed="1"/>
-    <w:lsdException w:name="line number" w:semiHidden="1" w:unhideWhenUsed="1"/>
-    <w:lsdException w:name="page number" w:semiHidden="1" w:unhideWhenUsed="1"/>
-    <w:lsdException w:name="endnote reference" w:semiHidden="1" w:unhideWhenUsed="1"/>
-    <w:lsdException w:name="endnote text" w:semiHidden="1" w:unhideWhenUsed="1"/>
-    <w:lsdException w:name="table of authorities" w:semiHidden="1" w:unhideWhenUsed="1"/>
-    <w:lsdException w:name="macro" w:semiHidden="1" w:unhideWhenUsed="1"/>
-    <w:lsdException w:name="toa heading" w:semiHidden="1" w:unhideWhenUsed="1"/>
-    <w:lsdException w:name="List" w:semiHidden="1" w:unhideWhenUsed="1"/>
-    <w:lsdException w:name="List Bullet" w:semiHidden="1" w:unhideWhenUsed="1"/>
-    <w:lsdException w:name="List Number" w:semiHidden="1" w:unhideWhenUsed="1"/>
-    <w:lsdException w:name="List 2" w:semiHidden="1" w:unhideWhenUsed="1"/>
-    <w:lsdException w:name="List 3" w:semiHidden="1" w:unhideWhenUsed="1"/>
-    <w:lsdException w:name="List 4" w:semiHidden="1" w:unhideWhenUsed="1"/>
-    <w:lsdException w:name="List 5" w:semiHidden="1" w:unhideWhenUsed="1"/>
-    <w:lsdException w:name="List Bullet 2" w:semiHidden="1" w:unhideWhenUsed="1"/>
-    <w:lsdException w:name="List Bullet 3" w:semiHidden="1" w:unhideWhenUsed="1"/>
-    <w:lsdException w:name="List Bullet 4" w:semiHidden="1" w:unhideWhenUsed="1"/>
-    <w:lsdException w:name="List Bullet 5" w:semiHidden="1" w:unhideWhenUsed="1"/>
-    <w:lsdException w:name="List Number 2" w:semiHidden="1" w:unhideWhenUsed="1"/>
-    <w:lsdException w:name="List Number 3" w:semiHidden="1" w:unhideWhenUsed="1"/>
-    <w:lsdException w:name="List Number 4" w:semiHidden="1" w:unhideWhenUsed="1"/>
-    <w:lsdException w:name="List Number 5" w:semiHidden="1" w:unhideWhenUsed="1"/>
-    <w:lsdException w:name="Title" w:uiPriority="10" w:qFormat="1"/>
-    <w:lsdException w:name="Closing" w:semiHidden="1" w:unhideWhenUsed="1"/>
-    <w:lsdException w:name="Signature" w:semiHidden="1" w:unhideWhenUsed="1"/>
-    <w:lsdException w:name="Default Paragraph Font" w:semiHidden="1" w:uiPriority="1" w:unhideWhenUsed="1"/>
-    <w:lsdException w:name="Body Text" w:semiHidden="1" w:unhideWhenUsed="1"/>
-    <w:lsdException w:name="Body Text Indent" w:semiHidden="1" w:unhideWhenUsed="1"/>
-    <w:lsdException w:name="List Continue" w:semiHidden="1" w:unhideWhenUsed="1"/>
-    <w:lsdException w:name="List Continue 2" w:semiHidden="1" w:unhideWhenUsed="1"/>
-    <w:lsdException w:name="List Continue 3" w:semiHidden="1" w:unhideWhenUsed="1"/>
-    <w:lsdException w:name="List Continue 4" w:semiHidden="1" w:unhideWhenUsed="1"/>
-    <w:lsdException w:name="List Continue 5" w:semiHidden="1" w:unhideWhenUsed="1"/>
-    <w:lsdException w:name="Message Header" w:semiHidden="1" w:unhideWhenUsed="1"/>
-    <w:lsdException w:name="Subtitle" w:uiPriority="11" w:qFormat="1"/>
-    <w:lsdException w:name="Salutation" w:semiHidden="1" w:unhideWhenUsed="1"/>
-    <w:lsdException w:name="Date" w:semiHidden="1" w:unhideWhenUsed="1"/>
-    <w:lsdException w:name="Body Text First Indent" w:semiHidden="1" w:unhideWhenUsed="1"/>
-    <w:lsdException w:name="Body Text First Indent 2" w:semiHidden="1" w:unhideWhenUsed="1"/>
-    <w:lsdException w:name="Note Heading" w:semiHidden="1" w:unhideWhenUsed="1"/>
-    <w:lsdException w:name="Body Text 2" w:semiHidden="1" w:unhideWhenUsed="1"/>
-    <w:lsdException w:name="Body Text 3" w:semiHidden="1" w:unhideWhenUsed="1"/>
-    <w:lsdException w:name="Body Text Indent 2" w:semiHidden="1" w:unhideWhenUsed="1"/>
-    <w:lsdException w:name="Body Text Indent 3" w:semiHidden="1" w:unhideWhenUsed="1"/>
-    <w:lsdException w:name="Block Text" w:semiHidden="1" w:unhideWhenUsed="1"/>
-    <w:lsdException w:name="Hyperlink" w:semiHidden="1" w:unhideWhenUsed="1"/>
-    <w:lsdException w:name="FollowedHyperlink" w:semiHidden="1" w:unhideWhenUsed="1"/>
-    <w:lsdException w:name="Strong" w:uiPriority="22" w:qFormat="1"/>
-    <w:lsdException w:name="Emphasis" w:uiPriority="20" w:qFormat="1"/>
-    <w:lsdException w:name="Document Map" w:semiHidden="1" w:unhideWhenUsed="1"/>
-    <w:lsdException w:name="Plain Text" w:semiHidden="1" w:unhideWhenUsed="1"/>
-    <w:lsdException w:name="E-mail Signature" w:semiHidden="1" w:unhideWhenUsed="1"/>
-    <w:lsdException w:name="HTML Top of Form" w:semiHidden="1" w:unhideWhenUsed="1"/>
-    <w:lsdException w:name="HTML Bottom of Form" w:semiHidden="1" w:unhideWhenUsed="1"/>
-    <w:lsdException w:name="Normal (Web)" w:semiHidden="1" w:unhideWhenUsed="1"/>
-    <w:lsdException w:name="HTML Acronym" w:semiHidden="1" w:unhideWhenUsed="1"/>
-    <w:lsdException w:name="HTML Address" w:semiHidden="1" w:unhideWhenUsed="1"/>
-    <w:lsdException w:name="HTML Cite" w:semiHidden="1" w:unhideWhenUsed="1"/>
-    <w:lsdException w:name="HTML Code" w:semiHidden="1" w:unhideWhenUsed="1"/>
-    <w:lsdException w:name="HTML Definition" w:semiHidden="1" w:unhideWhenUsed="1"/>
-    <w:lsdException w:name="HTML Keyboard" w:semiHidden="1" w:unhideWhenUsed="1"/>
-    <w:lsdException w:name="HTML Preformatted" w:semiHidden="1" w:unhideWhenUsed="1"/>
-    <w:lsdException w:name="HTML Sample" w:semiHidden="1" w:unhideWhenUsed="1"/>
-    <w:lsdException w:name="HTML Typewriter" w:semiHidden="1" w:unhideWhenUsed="1"/>
-    <w:lsdException w:name="HTML Variable" w:semiHidden="1" w:unhideWhenUsed="1"/>
-    <w:lsdException w:name="annotation subject" w:semiHidden="1" w:unhideWhenUsed="1"/>
-    <w:lsdException w:name="No List" w:semiHidden="1" w:unhideWhenUsed="1"/>
-    <w:lsdException w:name="Outline List 1" w:semiHidden="1" w:unhideWhenUsed="1"/>
-    <w:lsdException w:name="Outline List 2" w:semiHidden="1" w:unhideWhenUsed="1"/>
-    <w:lsdException w:name="Outline List 3" w:semiHidden="1" w:unhideWhenUsed="1"/>
-    <w:lsdException w:name="Table Simple 1" w:semiHidden="1" w:unhideWhenUsed="1"/>
-    <w:lsdException w:name="Table Simple 2" w:semiHidden="1" w:unhideWhenUsed="1"/>
-    <w:lsdException w:name="Table Simple 3" w:semiHidden="1" w:unhideWhenUsed="1"/>
-    <w:lsdException w:name="Table Classic 1" w:semiHidden="1" w:unhideWhenUsed="1"/>
-    <w:lsdException w:name="Table Classic 2" w:semiHidden="1" w:unhideWhenUsed="1"/>
-    <w:lsdException w:name="Table Classic 3" w:semiHidden="1" w:unhideWhenUsed="1"/>
-    <w:lsdException w:name="Table Classic 4" w:semiHidden="1" w:unhideWhenUsed="1"/>
-    <w:lsdException w:name="Table Colorful 1" w:semiHidden="1" w:unhideWhenUsed="1"/>
-    <w:lsdException w:name="Table Colorful 2" w:semiHidden="1" w:unhideWhenUsed="1"/>
-    <w:lsdException w:name="Table Colorful 3" w:semiHidden="1" w:unhideWhenUsed="1"/>
-    <w:lsdException w:name="Table Columns 1" w:semiHidden="1" w:unhideWhenUsed="1"/>
-    <w:lsdException w:name="Table Columns 2" w:semiHidden="1" w:unhideWhenUsed="1"/>
-    <w:lsdException w:name="Table Columns 3" w:semiHidden="1" w:unhideWhenUsed="1"/>
-    <w:lsdException w:name="Table Columns 4" w:semiHidden="1" w:unhideWhenUsed="1"/>
-    <w:lsdException w:name="Table Columns 5" w:semiHidden="1" w:unhideWhenUsed="1"/>
-    <w:lsdException w:name="Table Grid 1" w:semiHidden="1" w:unhideWhenUsed="1"/>
-    <w:lsdException w:name="Table Grid 2" w:semiHidden="1" w:unhideWhenUsed="1"/>
-    <w:lsdException w:name="Table Grid 3" w:semiHidden="1" w:unhideWhenUsed="1"/>
-    <w:lsdException w:name="Table Grid 4" w:semiHidden="1" w:unhideWhenUsed="1"/>
-    <w:lsdException w:name="Table Grid 5" w:semiHidden="1" w:unhideWhenUsed="1"/>
-    <w:lsdException w:name="Table Grid 6" w:semiHidden="1" w:unhideWhenUsed="1"/>
-    <w:lsdException w:name="Table Grid 7" w:semiHidden="1" w:unhideWhenUsed="1"/>
-    <w:lsdException w:name="Table Grid 8" w:semiHidden="1" w:unhideWhenUsed="1"/>
-    <w:lsdException w:name="Table List 1" w:semiHidden="1" w:unhideWhenUsed="1"/>
-    <w:lsdException w:name="Table List 2" w:semiHidden="1" w:unhideWhenUsed="1"/>
-    <w:lsdException w:name="Table List 3" w:semiHidden="1" w:unhideWhenUsed="1"/>
-    <w:lsdException w:name="Table List 4" w:semiHidden="1" w:unhideWhenUsed="1"/>
-    <w:lsdException w:name="Table List 5" w:semiHidden="1" w:unhideWhenUsed="1"/>
-    <w:lsdException w:name="Table List 6" w:semiHidden="1" w:unhideWhenUsed="1"/>
-    <w:lsdException w:name="Table List 7" w:semiHidden="1" w:unhideWhenUsed="1"/>
-    <w:lsdException w:name="Table List 8" w:semiHidden="1" w:unhideWhenUsed="1"/>
-    <w:lsdException w:name="Table 3D effects 1" w:semiHidden="1" w:unhideWhenUsed="1"/>
-    <w:lsdException w:name="Table 3D effects 2" w:semiHidden="1" w:unhideWhenUsed="1"/>
-    <w:lsdException w:name="Table 3D effects 3" w:semiHidden="1" w:unhideWhenUsed="1"/>
-    <w:lsdException w:name="Table Contemporary" w:semiHidden="1" w:unhideWhenUsed="1"/>
-    <w:lsdException w:name="Table Elegant" w:semiHidden="1" w:unhideWhenUsed="1"/>
-    <w:lsdException w:name="Table Professional" w:semiHidden="1" w:unhideWhenUsed="1"/>
-    <w:lsdException w:name="Table Subtle 1" w:semiHidden="1" w:unhideWhenUsed="1"/>
-    <w:lsdException w:name="Table Subtle 2" w:semiHidden="1" w:unhideWhenUsed="1"/>
-    <w:lsdException w:name="Table Web 2" w:semiHidden="1" w:unhideWhenUsed="1"/>
-    <w:lsdException w:name="Table Web 3" w:semiHidden="1" w:unhideWhenUsed="1"/>
-    <w:lsdException w:name="Balloon Text" w:semiHidden="1" w:unhideWhenUsed="1"/>
-    <w:lsdException w:name="Table Grid" w:uiPriority="39"/>
-    <w:lsdException w:name="Table Theme" w:semiHidden="1" w:unhideWhenUsed="1"/>
-    <w:lsdException w:name="Placeholder Text" w:semiHidden="1"/>
-    <w:lsdException w:name="No Spacing" w:uiPriority="1" w:qFormat="1"/>
-    <w:lsdException w:name="Light Shading" w:uiPriority="60"/>
-    <w:lsdException w:name="Light List" w:uiPriority="61"/>
-    <w:lsdException w:name="Light Grid" w:uiPriority="62"/>
-    <w:lsdException w:name="Medium Shading 1" w:uiPriority="63"/>
-    <w:lsdException w:name="Medium Shading 2" w:uiPriority="64"/>
-    <w:lsdException w:name="Medium List 1" w:uiPriority="65"/>
-    <w:lsdException w:name="Medium List 2" w:uiPriority="66"/>
-    <w:lsdException w:name="Medium Grid 1" w:uiPriority="67"/>
-    <w:lsdException w:name="Medium Grid 2" w:uiPriority="68"/>
-    <w:lsdException w:name="Medium Grid 3" w:uiPriority="69"/>
-    <w:lsdException w:name="Dark List" w:uiPriority="70"/>
-    <w:lsdException w:name="Colorful Shading" w:uiPriority="71"/>
-    <w:lsdException w:name="Colorful List" w:uiPriority="72"/>
-    <w:lsdException w:name="Colorful Grid" w:uiPriority="73"/>
-    <w:lsdException w:name="Light Shading Accent 1" w:uiPriority="60"/>
-    <w:lsdException w:name="Light List Accent 1" w:uiPriority="61"/>
-    <w:lsdException w:name="Light Grid Accent 1" w:uiPriority="62"/>
-    <w:lsdException w:name="Medium Shading 1 Accent 1" w:uiPriority="63"/>
-    <w:lsdException w:name="Medium Shading 2 Accent 1" w:uiPriority="64"/>
-    <w:lsdException w:name="Medium List 1 Accent 1" w:uiPriority="65"/>
-    <w:lsdException w:name="Revision" w:semiHidden="1"/>
-    <w:lsdException w:name="List Paragraph" w:uiPriority="34" w:qFormat="1"/>
-    <w:lsdException w:name="Quote" w:uiPriority="29" w:qFormat="1"/>
-    <w:lsdException w:name="Intense Quote" w:uiPriority="30" w:qFormat="1"/>
-    <w:lsdException w:name="Medium List 2 Accent 1" w:uiPriority="66"/>
-    <w:lsdException w:name="Medium Grid 1 Accent 1" w:uiPriority="67"/>
-    <w:lsdException w:name="Medium Grid 2 Accent 1" w:uiPriority="68"/>
-    <w:lsdException w:name="Medium Grid 3 Accent 1" w:uiPriority="69"/>
-    <w:lsdException w:name="Dark List Accent 1" w:uiPriority="70"/>
-    <w:lsdException w:name="Colorful Shading Accent 1" w:uiPriority="71"/>
-    <w:lsdException w:name="Colorful List Accent 1" w:uiPriority="72"/>
-    <w:lsdException w:name="Colorful Grid Accent 1" w:uiPriority="73"/>
-    <w:lsdException w:name="Light Shading Accent 2" w:uiPriority="60"/>
-    <w:lsdException w:name="Light List Accent 2" w:uiPriority="61"/>
-    <w:lsdException w:name="Light Grid Accent 2" w:uiPriority="62"/>
-    <w:lsdException w:name="Medium Shading 1 Accent 2" w:uiPriority="63"/>
-    <w:lsdException w:name="Medium Shading 2 Accent 2" w:uiPriority="64"/>
-    <w:lsdException w:name="Medium List 1 Accent 2" w:uiPriority="65"/>
-    <w:lsdException w:name="Medium List 2 Accent 2" w:uiPriority="66"/>
-    <w:lsdException w:name="Medium Grid 1 Accent 2" w:uiPriority="67"/>
-    <w:lsdException w:name="Medium Grid 2 Accent 2" w:uiPriority="68"/>
-    <w:lsdException w:name="Medium Grid 3 Accent 2" w:uiPriority="69"/>
-    <w:lsdException w:name="Dark List Accent 2" w:uiPriority="70"/>
-    <w:lsdException w:name="Colorful Shading Accent 2" w:uiPriority="71"/>
-    <w:lsdException w:name="Colorful List Accent 2" w:uiPriority="72"/>
-    <w:lsdException w:name="Colorful Grid Accent 2" w:uiPriority="73"/>
-    <w:lsdException w:name="Light Shading Accent 3" w:uiPriority="60"/>
-    <w:lsdException w:name="Light List Accent 3" w:uiPriority="61"/>
-    <w:lsdException w:name="Light Grid Accent 3" w:uiPriority="62"/>
-    <w:lsdException w:name="Medium Shading 1 Accent 3" w:uiPriority="63"/>
-    <w:lsdException w:name="Medium Shading 2 Accent 3" w:uiPriority="64"/>
-    <w:lsdException w:name="Medium List 1 Accent 3" w:uiPriority="65"/>
-    <w:lsdException w:name="Medium List 2 Accent 3" w:uiPriority="66"/>
-    <w:lsdException w:name="Medium Grid 1 Accent 3" w:uiPriority="67"/>
-    <w:lsdException w:name="Medium Grid 2 Accent 3" w:uiPriority="68"/>
-    <w:lsdException w:name="Medium Grid 3 Accent 3" w:uiPriority="69"/>
-    <w:lsdException w:name="Dark List Accent 3" w:uiPriority="70"/>
-    <w:lsdException w:name="Colorful Shading Accent 3" w:uiPriority="71"/>
-    <w:lsdException w:name="Colorful List Accent 3" w:uiPriority="72"/>
-    <w:lsdException w:name="Colorful Grid Accent 3" w:uiPriority="73"/>
-    <w:lsdException w:name="Light Shading Accent 4" w:uiPriority="60"/>
-    <w:lsdException w:name="Light List Accent 4" w:uiPriority="61"/>
-    <w:lsdException w:name="Light Grid Accent 4" w:uiPriority="62"/>
-    <w:lsdException w:name="Medium Shading 1 Accent 4" w:uiPriority="63"/>
-    <w:lsdException w:name="Medium Shading 2 Accent 4" w:uiPriority="64"/>
-    <w:lsdException w:name="Medium List 1 Accent 4" w:uiPriority="65"/>
-    <w:lsdException w:name="Medium List 2 Accent 4" w:uiPriority="66"/>
-    <w:lsdException w:name="Medium Grid 1 Accent 4" w:uiPriority="67"/>
-    <w:lsdException w:name="Medium Grid 2 Accent 4" w:uiPriority="68"/>
-    <w:lsdException w:name="Medium Grid 3 Accent 4" w:uiPriority="69"/>
-    <w:lsdException w:name="Dark List Accent 4" w:uiPriority="70"/>
-    <w:lsdException w:name="Colorful Shading Accent 4" w:uiPriority="71"/>
-    <w:lsdException w:name="Colorful List Accent 4" w:uiPriority="72"/>
-    <w:lsdException w:name="Colorful Grid Accent 4" w:uiPriority="73"/>
-    <w:lsdException w:name="Light Shading Accent 5" w:uiPriority="60"/>
-    <w:lsdException w:name="Light List Accent 5" w:uiPriority="61"/>
-    <w:lsdException w:name="Light Grid Accent 5" w:uiPriority="62"/>
-    <w:lsdException w:name="Medium Shading 1 Accent 5" w:uiPriority="63"/>
-    <w:lsdException w:name="Medium Shading 2 Accent 5" w:uiPriority="64"/>
-    <w:lsdException w:name="Medium List 1 Accent 5" w:uiPriority="65"/>
-    <w:lsdException w:name="Medium List 2 Accent 5" w:uiPriority="66"/>
-    <w:lsdException w:name="Medium Grid 1 Accent 5" w:uiPriority="67"/>
-    <w:lsdException w:name="Medium Grid 2 Accent 5" w:uiPriority="68"/>
-    <w:lsdException w:name="Medium Grid 3 Accent 5" w:uiPriority="69"/>
-    <w:lsdException w:name="Dark List Accent 5" w:uiPriority="70"/>
-    <w:lsdException w:name="Colorful Shading Accent 5" w:uiPriority="71"/>
-    <w:lsdException w:name="Colorful List Accent 5" w:uiPriority="72"/>
-    <w:lsdException w:name="Colorful Grid Accent 5" w:uiPriority="73"/>
-    <w:lsdException w:name="Light Shading Accent 6" w:uiPriority="60"/>
-    <w:lsdException w:name="Light List Accent 6" w:uiPriority="61"/>
-    <w:lsdException w:name="Light Grid Accent 6" w:uiPriority="62"/>
-    <w:lsdException w:name="Medium Shading 1 Accent 6" w:uiPriority="63"/>
-    <w:lsdException w:name="Medium Shading 2 Accent 6" w:uiPriority="64"/>
-    <w:lsdException w:name="Medium List 1 Accent 6" w:uiPriority="65"/>
-    <w:lsdException w:name="Medium List 2 Accent 6" w:uiPriority="66"/>
-    <w:lsdException w:name="Medium Grid 1 Accent 6" w:uiPriority="67"/>
-    <w:lsdException w:name="Medium Grid 2 Accent 6" w:uiPriority="68"/>
-    <w:lsdException w:name="Medium Grid 3 Accent 6" w:uiPriority="69"/>
-    <w:lsdException w:name="Dark List Accent 6" w:uiPriority="70"/>
-    <w:lsdException w:name="Colorful Shading Accent 6" w:uiPriority="71"/>
-    <w:lsdException w:name="Colorful List Accent 6" w:uiPriority="72"/>
-    <w:lsdException w:name="Colorful Grid Accent 6" w:uiPriority="73"/>
-    <w:lsdException w:name="Subtle Emphasis" w:uiPriority="19" w:qFormat="1"/>
-    <w:lsdException w:name="Intense Emphasis" w:uiPriority="21" w:qFormat="1"/>
-    <w:lsdException w:name="Subtle Reference" w:uiPriority="31" w:qFormat="1"/>
-    <w:lsdException w:name="Intense Reference" w:uiPriority="32" w:qFormat="1"/>
-    <w:lsdException w:name="Book Title" w:uiPriority="33" w:qFormat="1"/>
-    <w:lsdException w:name="Bibliography" w:semiHidden="1" w:uiPriority="37" w:unhideWhenUsed="1"/>
-    <w:lsdException w:name="TOC Heading" w:semiHidden="1" w:uiPriority="39" w:unhideWhenUsed="1" w:qFormat="1"/>
-    <w:lsdException w:name="Plain Table 1" w:uiPriority="41"/>
-    <w:lsdException w:name="Plain Table 2" w:uiPriority="42"/>
-    <w:lsdException w:name="Plain Table 3" w:uiPriority="43"/>
-    <w:lsdException w:name="Plain Table 4" w:uiPriority="44"/>
-    <w:lsdException w:name="Plain Table 5" w:uiPriority="45"/>
-    <w:lsdException w:name="Grid Table Light" w:uiPriority="40"/>
-    <w:lsdException w:name="Grid Table 1 Light" w:uiPriority="46"/>
-    <w:lsdException w:name="Grid Table 2" w:uiPriority="47"/>
-    <w:lsdException w:name="Grid Table 3" w:uiPriority="48"/>
-    <w:lsdException w:name="Grid Table 4" w:uiPriority="49"/>
-    <w:lsdException w:name="Grid Table 5 Dark" w:uiPriority="50"/>
-    <w:lsdException w:name="Grid Table 6 Colorful" w:uiPriority="51"/>
-    <w:lsdException w:name="Grid Table 7 Colorful" w:uiPriority="52"/>
-    <w:lsdException w:name="Grid Table 1 Light Accent 1" w:uiPriority="46"/>
-    <w:lsdException w:name="Grid Table 2 Accent 1" w:uiPriority="47"/>
-    <w:lsdException w:name="Grid Table 3 Accent 1" w:uiPriority="48"/>
-    <w:lsdException w:name="Grid Table 4 Accent 1" w:uiPriority="49"/>
-    <w:lsdException w:name="Grid Table 5 Dark Accent 1" w:uiPriority="50"/>
-    <w:lsdException w:name="Grid Table 6 Colorful Accent 1" w:uiPriority="51"/>
-    <w:lsdException w:name="Grid Table 7 Colorful Accent 1" w:uiPriority="52"/>
-    <w:lsdException w:name="Grid Table 1 Light Accent 2" w:uiPriority="46"/>
-    <w:lsdException w:name="Grid Table 2 Accent 2" w:uiPriority="47"/>
-    <w:lsdException w:name="Grid Table 3 Accent 2" w:uiPriority="48"/>
-    <w:lsdException w:name="Grid Table 4 Accent 2" w:uiPriority="49"/>
-    <w:lsdException w:name="Grid Table 5 Dark Accent 2" w:uiPriority="50"/>
-    <w:lsdException w:name="Grid Table 6 Colorful Accent 2" w:uiPriority="51"/>
-    <w:lsdException w:name="Grid Table 7 Colorful Accent 2" w:uiPriority="52"/>
-    <w:lsdException w:name="Grid Table 1 Light Accent 3" w:uiPriority="46"/>
-    <w:lsdException w:name="Grid Table 2 Accent 3" w:uiPriority="47"/>
-    <w:lsdException w:name="Grid Table 3 Accent 3" w:uiPriority="48"/>
-    <w:lsdException w:name="Grid Table 4 Accent 3" w:uiPriority="49"/>
-    <w:lsdException w:name="Grid Table 5 Dark Accent 3" w:uiPriority="50"/>
-    <w:lsdException w:name="Grid Table 6 Colorful Accent 3" w:uiPriority="51"/>
-    <w:lsdException w:name="Grid Table 7 Colorful Accent 3" w:uiPriority="52"/>
-    <w:lsdException w:name="Grid Table 1 Light Accent 4" w:uiPriority="46"/>
-    <w:lsdException w:name="Grid Table 2 Accent 4" w:uiPriority="47"/>
-    <w:lsdException w:name="Grid Table 3 Accent 4" w:uiPriority="48"/>
-    <w:lsdException w:name="Grid Table 4 Accent 4" w:uiPriority="49"/>
-    <w:lsdException w:name="Grid Table 5 Dark Accent 4" w:uiPriority="50"/>
-    <w:lsdException w:name="Grid Table 6 Colorful Accent 4" w:uiPriority="51"/>
-    <w:lsdException w:name="Grid Table 7 Colorful Accent 4" w:uiPriority="52"/>
-    <w:lsdException w:name="Grid Table 1 Light Accent 5" w:uiPriority="46"/>
-    <w:lsdException w:name="Grid Table 2 Accent 5" w:uiPriority="47"/>
-    <w:lsdException w:name="Grid Table 3 Accent 5" w:uiPriority="48"/>
-    <w:lsdException w:name="Grid Table 4 Accent 5" w:uiPriority="49"/>
-    <w:lsdException w:name="Grid Table 5 Dark Accent 5" w:uiPriority="50"/>
-    <w:lsdException w:name="Grid Table 6 Colorful Accent 5" w:uiPriority="51"/>
-    <w:lsdException w:name="Grid Table 7 Colorful Accent 5" w:uiPriority="52"/>
-    <w:lsdException w:name="Grid Table 1 Light Accent 6" w:uiPriority="46"/>
-    <w:lsdException w:name="Grid Table 2 Accent 6" w:uiPriority="47"/>
-    <w:lsdException w:name="Grid Table 3 Accent 6" w:uiPriority="48"/>
-    <w:lsdException w:name="Grid Table 4 Accent 6" w:uiPriority="49"/>
-    <w:lsdException w:name="Grid Table 5 Dark Accent 6" w:uiPriority="50"/>
-    <w:lsdException w:name="Grid Table 6 Colorful Accent 6" w:uiPriority="51"/>
-    <w:lsdException w:name="Grid Table 7 Colorful Accent 6" w:uiPriority="52"/>
-    <w:lsdException w:name="List Table 1 Light" w:uiPriority="46"/>
-    <w:lsdException w:name="List Table 2" w:uiPriority="47"/>
-    <w:lsdException w:name="List Table 3" w:uiPriority="48"/>
-    <w:lsdException w:name="List Table 4" w:uiPriority="49"/>
-    <w:lsdException w:name="List Table 5 Dark" w:uiPriority="50"/>
-    <w:lsdException w:name="List Table 6 Colorful" w:uiPriority="51"/>
-    <w:lsdException w:name="List Table 7 Colorful" w:uiPriority="52"/>
-    <w:lsdException w:name="List Table 1 Light Accent 1" w:uiPriority="46"/>
-    <w:lsdException w:name="List Table 2 Accent 1" w:uiPriority="47"/>
-    <w:lsdException w:name="List Table 3 Accent 1" w:uiPriority="48"/>
-    <w:lsdException w:name="List Table 4 Accent 1" w:uiPriority="49"/>
-    <w:lsdException w:name="List Table 5 Dark Accent 1" w:uiPriority="50"/>
-    <w:lsdException w:name="List Table 6 Colorful Accent 1" w:uiPriority="51"/>
-    <w:lsdException w:name="List Table 7 Colorful Accent 1" w:uiPriority="52"/>
-    <w:lsdException w:name="List Table 1 Light Accent 2" w:uiPriority="46"/>
-    <w:lsdException w:name="List Table 2 Accent 2" w:uiPriority="47"/>
-    <w:lsdException w:name="List Table 3 Accent 2" w:uiPriority="48"/>
-    <w:lsdException w:name="List Table 4 Accent 2" w:uiPriority="49"/>
-    <w:lsdException w:name="List Table 5 Dark Accent 2" w:uiPriority="50"/>
-    <w:lsdException w:name="List Table 6 Colorful Accent 2" w:uiPriority="51"/>
-    <w:lsdException w:name="List Table 7 Colorful Accent 2" w:uiPriority="52"/>
-    <w:lsdException w:name="List Table 1 Light Accent 3" w:uiPriority="46"/>
-    <w:lsdException w:name="List Table 2 Accent 3" w:uiPriority="47"/>
-    <w:lsdException w:name="List Table 3 Accent 3" w:uiPriority="48"/>
-    <w:lsdException w:name="List Table 4 Accent 3" w:uiPriority="49"/>
-    <w:lsdException w:name="List Table 5 Dark Accent 3" w:uiPriority="50"/>
-    <w:lsdException w:name="List Table 6 Colorful Accent 3" w:uiPriority="51"/>
-    <w:lsdException w:name="List Table 7 Colorful Accent 3" w:uiPriority="52"/>
-    <w:lsdException w:name="List Table 1 Light Accent 4" w:uiPriority="46"/>
-    <w:lsdException w:name="List Table 2 Accent 4" w:uiPriority="47"/>
-    <w:lsdException w:name="List Table 3 Accent 4" w:uiPriority="48"/>
-    <w:lsdException w:name="List Table 4 Accent 4" w:uiPriority="49"/>
-    <w:lsdException w:name="List Table 5 Dark Accent 4" w:uiPriority="50"/>
-    <w:lsdException w:name="List Table 6 Colorful Accent 4" w:uiPriority="51"/>
-    <w:lsdException w:name="List Table 7 Colorful Accent 4" w:uiPriority="52"/>
-    <w:lsdException w:name="List Table 1 Light Accent 5" w:uiPriority="46"/>
-    <w:lsdException w:name="List Table 2 Accent 5" w:uiPriority="47"/>
-    <w:lsdException w:name="List Table 3 Accent 5" w:uiPriority="48"/>
-    <w:lsdException w:name="List Table 4 Accent 5" w:uiPriority="49"/>
-    <w:lsdException w:name="List Table 5 Dark Accent 5" w:uiPriority="50"/>
-    <w:lsdException w:name="List Table 6 Colorful Accent 5" w:uiPriority="51"/>
-    <w:lsdException w:name="List Table 7 Colorful Accent 5" w:uiPriority="52"/>
-    <w:lsdException w:name="List Table 1 Light Accent 6" w:uiPriority="46"/>
-    <w:lsdException w:name="List Table 2 Accent 6" w:uiPriority="47"/>
-    <w:lsdException w:name="List Table 3 Accent 6" w:uiPriority="48"/>
-    <w:lsdException w:name="List Table 4 Accent 6" w:uiPriority="49"/>
-    <w:lsdException w:name="List Table 5 Dark Accent 6" w:uiPriority="50"/>
-    <w:lsdException w:name="List Table 6 Colorful Accent 6" w:uiPriority="51"/>
-    <w:lsdException w:name="List Table 7 Colorful Accent 6" w:uiPriority="52"/>
-    <w:lsdException w:name="Mention" w:semiHidden="1" w:unhideWhenUsed="1"/>
-    <w:lsdException w:name="Smart Hyperlink" w:semiHidden="1" w:unhideWhenUsed="1"/>
-    <w:lsdException w:name="Hashtag" w:semiHidden="1" w:unhideWhenUsed="1"/>
+  <w:latentStyles w:defLockedState="0" w:defUIPriority="99" w:defSemiHidden="1" w:defUnhideWhenUsed="1" w:defQFormat="0" w:count="267">
+    <w:lsdException w:name="Normal" w:semiHidden="0" w:uiPriority="0" w:unhideWhenUsed="0" w:qFormat="1"/>
+    <w:lsdException w:name="heading 1" w:semiHidden="0" w:uiPriority="9" w:unhideWhenUsed="0" w:qFormat="1"/>
+    <w:lsdException w:name="heading 2" w:uiPriority="9" w:qFormat="1"/>
+    <w:lsdException w:name="heading 3" w:uiPriority="9" w:qFormat="1"/>
+    <w:lsdException w:name="heading 4" w:uiPriority="9" w:qFormat="1"/>
+    <w:lsdException w:name="heading 5" w:uiPriority="9" w:qFormat="1"/>
+    <w:lsdException w:name="heading 6" w:uiPriority="9" w:qFormat="1"/>
+    <w:lsdException w:name="heading 7" w:uiPriority="9" w:qFormat="1"/>
+    <w:lsdException w:name="heading 8" w:uiPriority="9" w:qFormat="1"/>
+    <w:lsdException w:name="heading 9" w:uiPriority="9" w:qFormat="1"/>
+    <w:lsdException w:name="toc 1" w:uiPriority="39"/>
+    <w:lsdException w:name="toc 2" w:uiPriority="39"/>
+    <w:lsdException w:name="toc 3" w:uiPriority="39"/>
+    <w:lsdException w:name="toc 4" w:uiPriority="39"/>
+    <w:lsdException w:name="toc 5" w:uiPriority="39"/>
+    <w:lsdException w:name="toc 6" w:uiPriority="39"/>
+    <w:lsdException w:name="toc 7" w:uiPriority="39"/>
+    <w:lsdException w:name="toc 8" w:uiPriority="39"/>
+    <w:lsdException w:name="toc 9" w:uiPriority="39"/>
+    <w:lsdException w:name="caption" w:uiPriority="35" w:qFormat="1"/>
+    <w:lsdException w:name="Title" w:semiHidden="0" w:uiPriority="10" w:unhideWhenUsed="0" w:qFormat="1"/>
+    <w:lsdException w:name="Default Paragraph Font" w:uiPriority="1"/>
+    <w:lsdException w:name="Subtitle" w:semiHidden="0" w:uiPriority="11" w:unhideWhenUsed="0" w:qFormat="1"/>
+    <w:lsdException w:name="Strong" w:semiHidden="0" w:uiPriority="22" w:unhideWhenUsed="0" w:qFormat="1"/>
+    <w:lsdException w:name="Emphasis" w:semiHidden="0" w:uiPriority="20" w:unhideWhenUsed="0" w:qFormat="1"/>
+    <w:lsdException w:name="Normal Table" w:semiHidden="0" w:unhideWhenUsed="0"/>
+    <w:lsdException w:name="Table Web 1" w:semiHidden="0" w:unhideWhenUsed="0"/>
+    <w:lsdException w:name="Table Grid" w:semiHidden="0" w:uiPriority="39" w:unhideWhenUsed="0"/>
+    <w:lsdException w:name="Placeholder Text" w:unhideWhenUsed="0"/>
+    <w:lsdException w:name="No Spacing" w:semiHidden="0" w:uiPriority="1" w:unhideWhenUsed="0" w:qFormat="1"/>
+    <w:lsdException w:name="Light Shading" w:semiHidden="0" w:uiPriority="60" w:unhideWhenUsed="0"/>
+    <w:lsdException w:name="Light List" w:semiHidden="0" w:uiPriority="61" w:unhideWhenUsed="0"/>
+    <w:lsdException w:name="Light Grid" w:semiHidden="0" w:uiPriority="62" w:unhideWhenUsed="0"/>
+    <w:lsdException w:name="Medium Shading 1" w:semiHidden="0" w:uiPriority="63" w:unhideWhenUsed="0"/>
+    <w:lsdException w:name="Medium Shading 2" w:semiHidden="0" w:uiPriority="64" w:unhideWhenUsed="0"/>
+    <w:lsdException w:name="Medium List 1" w:semiHidden="0" w:uiPriority="65" w:unhideWhenUsed="0"/>
+    <w:lsdException w:name="Medium List 2" w:semiHidden="0" w:uiPriority="66" w:unhideWhenUsed="0"/>
+    <w:lsdException w:name="Medium Grid 1" w:semiHidden="0" w:uiPriority="67" w:unhideWhenUsed="0"/>
+    <w:lsdException w:name="Medium Grid 2" w:semiHidden="0" w:uiPriority="68" w:unhideWhenUsed="0"/>
+    <w:lsdException w:name="Medium Grid 3" w:semiHidden="0" w:uiPriority="69" w:unhideWhenUsed="0"/>
+    <w:lsdException w:name="Dark List" w:semiHidden="0" w:uiPriority="70" w:unhideWhenUsed="0"/>
+    <w:lsdException w:name="Colorful Shading" w:semiHidden="0" w:uiPriority="71" w:unhideWhenUsed="0"/>
+    <w:lsdException w:name="Colorful List" w:semiHidden="0" w:uiPriority="72" w:unhideWhenUsed="0"/>
+    <w:lsdException w:name="Colorful Grid" w:semiHidden="0" w:uiPriority="73" w:unhideWhenUsed="0"/>
+    <w:lsdException w:name="Light Shading Accent 1" w:semiHidden="0" w:uiPriority="60" w:unhideWhenUsed="0"/>
+    <w:lsdException w:name="Light List Accent 1" w:semiHidden="0" w:uiPriority="61" w:unhideWhenUsed="0"/>
+    <w:lsdException w:name="Light Grid Accent 1" w:semiHidden="0" w:uiPriority="62" w:unhideWhenUsed="0"/>
+    <w:lsdException w:name="Medium Shading 1 Accent 1" w:semiHidden="0" w:uiPriority="63" w:unhideWhenUsed="0"/>
+    <w:lsdException w:name="Medium Shading 2 Accent 1" w:semiHidden="0" w:uiPriority="64" w:unhideWhenUsed="0"/>
+    <w:lsdException w:name="Medium List 1 Accent 1" w:semiHidden="0" w:uiPriority="65" w:unhideWhenUsed="0"/>
+    <w:lsdException w:name="Revision" w:unhideWhenUsed="0"/>
+    <w:lsdException w:name="List Paragraph" w:semiHidden="0" w:uiPriority="34" w:unhideWhenUsed="0" w:qFormat="1"/>
+    <w:lsdException w:name="Quote" w:semiHidden="0" w:uiPriority="29" w:unhideWhenUsed="0" w:qFormat="1"/>
+    <w:lsdException w:name="Intense Quote" w:semiHidden="0" w:uiPriority="30" w:unhideWhenUsed="0" w:qFormat="1"/>
+    <w:lsdException w:name="Medium List 2 Accent 1" w:semiHidden="0" w:uiPriority="66" w:unhideWhenUsed="0"/>
+    <w:lsdException w:name="Medium Grid 1 Accent 1" w:semiHidden="0" w:uiPriority="67" w:unhideWhenUsed="0"/>
+    <w:lsdException w:name="Medium Grid 2 Accent 1" w:semiHidden="0" w:uiPriority="68" w:unhideWhenUsed="0"/>
+    <w:lsdException w:name="Medium Grid 3 Accent 1" w:semiHidden="0" w:uiPriority="69" w:unhideWhenUsed="0"/>
+    <w:lsdException w:name="Dark List Accent 1" w:semiHidden="0" w:uiPriority="70" w:unhideWhenUsed="0"/>
+    <w:lsdException w:name="Colorful Shading Accent 1" w:semiHidden="0" w:uiPriority="71" w:unhideWhenUsed="0"/>
+    <w:lsdException w:name="Colorful List Accent 1" w:semiHidden="0" w:uiPriority="72" w:unhideWhenUsed="0"/>
+    <w:lsdException w:name="Colorful Grid Accent 1" w:semiHidden="0" w:uiPriority="73" w:unhideWhenUsed="0"/>
+    <w:lsdException w:name="Light Shading Accent 2" w:semiHidden="0" w:uiPriority="60" w:unhideWhenUsed="0"/>
+    <w:lsdException w:name="Light List Accent 2" w:semiHidden="0" w:uiPriority="61" w:unhideWhenUsed="0"/>
+    <w:lsdException w:name="Light Grid Accent 2" w:semiHidden="0" w:uiPriority="62" w:unhideWhenUsed="0"/>
+    <w:lsdException w:name="Medium Shading 1 Accent 2" w:semiHidden="0" w:uiPriority="63" w:unhideWhenUsed="0"/>
+    <w:lsdException w:name="Medium Shading 2 Accent 2" w:semiHidden="0" w:uiPriority="64" w:unhideWhenUsed="0"/>
+    <w:lsdException w:name="Medium List 1 Accent 2" w:semiHidden="0" w:uiPriority="65" w:unhideWhenUsed="0"/>
+    <w:lsdException w:name="Medium List 2 Accent 2" w:semiHidden="0" w:uiPriority="66" w:unhideWhenUsed="0"/>
+    <w:lsdException w:name="Medium Grid 1 Accent 2" w:semiHidden="0" w:uiPriority="67" w:unhideWhenUsed="0"/>
+    <w:lsdException w:name="Medium Grid 2 Accent 2" w:semiHidden="0" w:uiPriority="68" w:unhideWhenUsed="0"/>
+    <w:lsdException w:name="Medium Grid 3 Accent 2" w:semiHidden="0" w:uiPriority="69" w:unhideWhenUsed="0"/>
+    <w:lsdException w:name="Dark List Accent 2" w:semiHidden="0" w:uiPriority="70" w:unhideWhenUsed="0"/>
+    <w:lsdException w:name="Colorful Shading Accent 2" w:semiHidden="0" w:uiPriority="71" w:unhideWhenUsed="0"/>
+    <w:lsdException w:name="Colorful List Accent 2" w:semiHidden="0" w:uiPriority="72" w:unhideWhenUsed="0"/>
+    <w:lsdException w:name="Colorful Grid Accent 2" w:semiHidden="0" w:uiPriority="73" w:unhideWhenUsed="0"/>
+    <w:lsdException w:name="Light Shading Accent 3" w:semiHidden="0" w:uiPriority="60" w:unhideWhenUsed="0"/>
+    <w:lsdException w:name="Light List Accent 3" w:semiHidden="0" w:uiPriority="61" w:unhideWhenUsed="0"/>
+    <w:lsdException w:name="Light Grid Accent 3" w:semiHidden="0" w:uiPriority="62" w:unhideWhenUsed="0"/>
+    <w:lsdException w:name="Medium Shading 1 Accent 3" w:semiHidden="0" w:uiPriority="63" w:unhideWhenUsed="0"/>
+    <w:lsdException w:name="Medium Shading 2 Accent 3" w:semiHidden="0" w:uiPriority="64" w:unhideWhenUsed="0"/>
+    <w:lsdException w:name="Medium List 1 Accent 3" w:semiHidden="0" w:uiPriority="65" w:unhideWhenUsed="0"/>
+    <w:lsdException w:name="Medium List 2 Accent 3" w:semiHidden="0" w:uiPriority="66" w:unhideWhenUsed="0"/>
+    <w:lsdException w:name="Medium Grid 1 Accent 3" w:semiHidden="0" w:uiPriority="67" w:unhideWhenUsed="0"/>
+    <w:lsdException w:name="Medium Grid 2 Accent 3" w:semiHidden="0" w:uiPriority="68" w:unhideWhenUsed="0"/>
+    <w:lsdException w:name="Medium Grid 3 Accent 3" w:semiHidden="0" w:uiPriority="69" w:unhideWhenUsed="0"/>
+    <w:lsdException w:name="Dark List Accent 3" w:semiHidden="0" w:uiPriority="70" w:unhideWhenUsed="0"/>
+    <w:lsdException w:name="Colorful Shading Accent 3" w:semiHidden="0" w:uiPriority="71" w:unhideWhenUsed="0"/>
+    <w:lsdException w:name="Colorful List Accent 3" w:semiHidden="0" w:uiPriority="72" w:unhideWhenUsed="0"/>
+    <w:lsdException w:name="Colorful Grid Accent 3" w:semiHidden="0" w:uiPriority="73" w:unhideWhenUsed="0"/>
+    <w:lsdException w:name="Light Shading Accent 4" w:semiHidden="0" w:uiPriority="60" w:unhideWhenUsed="0"/>
+    <w:lsdException w:name="Light List Accent 4" w:semiHidden="0" w:uiPriority="61" w:unhideWhenUsed="0"/>
+    <w:lsdException w:name="Light Grid Accent 4" w:semiHidden="0" w:uiPriority="62" w:unhideWhenUsed="0"/>
+    <w:lsdException w:name="Medium Shading 1 Accent 4" w:semiHidden="0" w:uiPriority="63" w:unhideWhenUsed="0"/>
+    <w:lsdException w:name="Medium Shading 2 Accent 4" w:semiHidden="0" w:uiPriority="64" w:unhideWhenUsed="0"/>
+    <w:lsdException w:name="Medium List 1 Accent 4" w:semiHidden="0" w:uiPriority="65" w:unhideWhenUsed="0"/>
+    <w:lsdException w:name="Medium List 2 Accent 4" w:semiHidden="0" w:uiPriority="66" w:unhideWhenUsed="0"/>
+    <w:lsdException w:name="Medium Grid 1 Accent 4" w:semiHidden="0" w:uiPriority="67" w:unhideWhenUsed="0"/>
+    <w:lsdException w:name="Medium Grid 2 Accent 4" w:semiHidden="0" w:uiPriority="68" w:unhideWhenUsed="0"/>
+    <w:lsdException w:name="Medium Grid 3 Accent 4" w:semiHidden="0" w:uiPriority="69" w:unhideWhenUsed="0"/>
+    <w:lsdException w:name="Dark List Accent 4" w:semiHidden="0" w:uiPriority="70" w:unhideWhenUsed="0"/>
+    <w:lsdException w:name="Colorful Shading Accent 4" w:semiHidden="0" w:uiPriority="71" w:unhideWhenUsed="0"/>
+    <w:lsdException w:name="Colorful List Accent 4" w:semiHidden="0" w:uiPriority="72" w:unhideWhenUsed="0"/>
+    <w:lsdException w:name="Colorful Grid Accent 4" w:semiHidden="0" w:uiPriority="73" w:unhideWhenUsed="0"/>
+    <w:lsdException w:name="Light Shading Accent 5" w:semiHidden="0" w:uiPriority="60" w:unhideWhenUsed="0"/>
+    <w:lsdException w:name="Light List Accent 5" w:semiHidden="0" w:uiPriority="61" w:unhideWhenUsed="0"/>
+    <w:lsdException w:name="Light Grid Accent 5" w:semiHidden="0" w:uiPriority="62" w:unhideWhenUsed="0"/>
+    <w:lsdException w:name="Medium Shading 1 Accent 5" w:semiHidden="0" w:uiPriority="63" w:unhideWhenUsed="0"/>
+    <w:lsdException w:name="Medium Shading 2 Accent 5" w:semiHidden="0" w:uiPriority="64" w:unhideWhenUsed="0"/>
+    <w:lsdException w:name="Medium List 1 Accent 5" w:semiHidden="0" w:uiPriority="65" w:unhideWhenUsed="0"/>
+    <w:lsdException w:name="Medium List 2 Accent 5" w:semiHidden="0" w:uiPriority="66" w:unhideWhenUsed="0"/>
+    <w:lsdException w:name="Medium Grid 1 Accent 5" w:semiHidden="0" w:uiPriority="67" w:unhideWhenUsed="0"/>
+    <w:lsdException w:name="Medium Grid 2 Accent 5" w:semiHidden="0" w:uiPriority="68" w:unhideWhenUsed="0"/>
+    <w:lsdException w:name="Medium Grid 3 Accent 5" w:semiHidden="0" w:uiPriority="69" w:unhideWhenUsed="0"/>
+    <w:lsdException w:name="Dark List Accent 5" w:semiHidden="0" w:uiPriority="70" w:unhideWhenUsed="0"/>
+    <w:lsdException w:name="Colorful Shading Accent 5" w:semiHidden="0" w:uiPriority="71" w:unhideWhenUsed="0"/>
+    <w:lsdException w:name="Colorful List Accent 5" w:semiHidden="0" w:uiPriority="72" w:unhideWhenUsed="0"/>
+    <w:lsdException w:name="Colorful Grid Accent 5" w:semiHidden="0" w:uiPriority="73" w:unhideWhenUsed="0"/>
+    <w:lsdException w:name="Light Shading Accent 6" w:semiHidden="0" w:uiPriority="60" w:unhideWhenUsed="0"/>
+    <w:lsdException w:name="Light List Accent 6" w:semiHidden="0" w:uiPriority="61" w:unhideWhenUsed="0"/>
+    <w:lsdException w:name="Light Grid Accent 6" w:semiHidden="0" w:uiPriority="62" w:unhideWhenUsed="0"/>
+    <w:lsdException w:name="Medium Shading 1 Accent 6" w:semiHidden="0" w:uiPriority="63" w:unhideWhenUsed="0"/>
+    <w:lsdException w:name="Medium Shading 2 Accent 6" w:semiHidden="0" w:uiPriority="64" w:unhideWhenUsed="0"/>
+    <w:lsdException w:name="Medium List 1 Accent 6" w:semiHidden="0" w:uiPriority="65" w:unhideWhenUsed="0"/>
+    <w:lsdException w:name="Medium List 2 Accent 6" w:semiHidden="0" w:uiPriority="66" w:unhideWhenUsed="0"/>
+    <w:lsdException w:name="Medium Grid 1 Accent 6" w:semiHidden="0" w:uiPriority="67" w:unhideWhenUsed="0"/>
+    <w:lsdException w:name="Medium Grid 2 Accent 6" w:semiHidden="0" w:uiPriority="68" w:unhideWhenUsed="0"/>
+    <w:lsdException w:name="Medium Grid 3 Accent 6" w:semiHidden="0" w:uiPriority="69" w:unhideWhenUsed="0"/>
+    <w:lsdException w:name="Dark List Accent 6" w:semiHidden="0" w:uiPriority="70" w:unhideWhenUsed="0"/>
+    <w:lsdException w:name="Colorful Shading Accent 6" w:semiHidden="0" w:uiPriority="71" w:unhideWhenUsed="0"/>
+    <w:lsdException w:name="Colorful List Accent 6" w:semiHidden="0" w:uiPriority="72" w:unhideWhenUsed="0"/>
+    <w:lsdException w:name="Colorful Grid Accent 6" w:semiHidden="0" w:uiPriority="73" w:unhideWhenUsed="0"/>
+    <w:lsdException w:name="Subtle Emphasis" w:semiHidden="0" w:uiPriority="19" w:unhideWhenUsed="0" w:qFormat="1"/>
+    <w:lsdException w:name="Intense Emphasis" w:semiHidden="0" w:uiPriority="21" w:unhideWhenUsed="0" w:qFormat="1"/>
+    <w:lsdException w:name="Subtle Reference" w:semiHidden="0" w:uiPriority="31" w:unhideWhenUsed="0" w:qFormat="1"/>
+    <w:lsdException w:name="Intense Reference" w:semiHidden="0" w:uiPriority="32" w:unhideWhenUsed="0" w:qFormat="1"/>
+    <w:lsdException w:name="Book Title" w:semiHidden="0" w:uiPriority="33" w:unhideWhenUsed="0" w:qFormat="1"/>
+    <w:lsdException w:name="Bibliography" w:uiPriority="37"/>
+    <w:lsdException w:name="TOC Heading" w:uiPriority="39" w:qFormat="1"/>
   </w:latentStyles>
-  <w:style w:type="paragraph" w:default="1" w:styleId="Normal">
+  <w:style w:type="paragraph" w:default="1" w:styleId="a">
     <w:name w:val="Normal"/>
     <w:qFormat/>
     <w:rsid w:val="00504E51"/>
   </w:style>
-  <w:style w:type="character" w:default="1" w:styleId="DefaultParagraphFont">
+  <w:style w:type="character" w:default="1" w:styleId="a0">
     <w:name w:val="Default Paragraph Font"/>
     <w:uiPriority w:val="1"/>
     <w:semiHidden/>
     <w:unhideWhenUsed/>
   </w:style>
-  <w:style w:type="table" w:default="1" w:styleId="TableNormal">
+  <w:style w:type="table" w:default="1" w:styleId="a1">
     <w:name w:val="Normal Table"/>
     <w:uiPriority w:val="99"/>
     <w:semiHidden/>
@@ -5605,15 +5419,15 @@
       </w:tblCellMar>
     </w:tblPr>
   </w:style>
-  <w:style w:type="numbering" w:default="1" w:styleId="NoList">
+  <w:style w:type="numbering" w:default="1" w:styleId="a2">
     <w:name w:val="No List"/>
     <w:uiPriority w:val="99"/>
     <w:semiHidden/>
     <w:unhideWhenUsed/>
   </w:style>
-  <w:style w:type="table" w:styleId="GridTable4-Accent1">
+  <w:style w:type="table" w:customStyle="1" w:styleId="GridTable4Accent1">
     <w:name w:val="Grid Table 4 Accent 1"/>
-    <w:basedOn w:val="TableNormal"/>
+    <w:basedOn w:val="a1"/>
     <w:uiPriority w:val="49"/>
     <w:rsid w:val="00504E51"/>
     <w:pPr>
@@ -5622,7 +5436,7 @@
     <w:tblPr>
       <w:tblStyleRowBandSize w:val="1"/>
       <w:tblStyleColBandSize w:val="1"/>
-      <w:tblInd w:w="0" w:type="nil"/>
+      <w:tblInd w:w="0" w:type="dxa"/>
       <w:tblBorders>
         <w:top w:val="single" w:sz="4" w:space="0" w:color="9CC2E5" w:themeColor="accent1" w:themeTint="99"/>
         <w:left w:val="single" w:sz="4" w:space="0" w:color="9CC2E5" w:themeColor="accent1" w:themeTint="99"/>
@@ -5631,6 +5445,12 @@
         <w:insideH w:val="single" w:sz="4" w:space="0" w:color="9CC2E5" w:themeColor="accent1" w:themeTint="99"/>
         <w:insideV w:val="single" w:sz="4" w:space="0" w:color="9CC2E5" w:themeColor="accent1" w:themeTint="99"/>
       </w:tblBorders>
+      <w:tblCellMar>
+        <w:top w:w="0" w:type="dxa"/>
+        <w:left w:w="108" w:type="dxa"/>
+        <w:bottom w:w="0" w:type="dxa"/>
+        <w:right w:w="108" w:type="dxa"/>
+      </w:tblCellMar>
     </w:tblPr>
     <w:tblStylePr w:type="firstRow">
       <w:rPr>
@@ -5688,6 +5508,338 @@
       </w:tcPr>
     </w:tblStylePr>
   </w:style>
+  <w:style w:type="paragraph" w:styleId="a3">
+    <w:name w:val="Balloon Text"/>
+    <w:basedOn w:val="a"/>
+    <w:link w:val="Char"/>
+    <w:uiPriority w:val="99"/>
+    <w:semiHidden/>
+    <w:unhideWhenUsed/>
+    <w:rsid w:val="003E3026"/>
+    <w:pPr>
+      <w:spacing w:after="0" w:line="240" w:lineRule="auto"/>
+    </w:pPr>
+    <w:rPr>
+      <w:sz w:val="18"/>
+      <w:szCs w:val="18"/>
+    </w:rPr>
+  </w:style>
+  <w:style w:type="character" w:customStyle="1" w:styleId="Char">
+    <w:name w:val="批注框文本 Char"/>
+    <w:basedOn w:val="a0"/>
+    <w:link w:val="a3"/>
+    <w:uiPriority w:val="99"/>
+    <w:semiHidden/>
+    <w:rsid w:val="003E3026"/>
+    <w:rPr>
+      <w:sz w:val="18"/>
+      <w:szCs w:val="18"/>
+    </w:rPr>
+  </w:style>
+</w:styles>
+</file>
+
+<file path=word/stylesWithEffects.xml><?xml version="1.0" encoding="utf-8"?>
+<w:styles xmlns:wpc="http://schemas.microsoft.com/office/word/2010/wordprocessingCanvas" xmlns:mc="http://schemas.openxmlformats.org/markup-compatibility/2006" xmlns:o="urn:schemas-microsoft-com:office:office" xmlns:r="http://schemas.openxmlformats.org/officeDocument/2006/relationships" xmlns:m="http://schemas.openxmlformats.org/officeDocument/2006/math" xmlns:v="urn:schemas-microsoft-com:vml" xmlns:wp14="http://schemas.microsoft.com/office/word/2010/wordprocessingDrawing" xmlns:wp="http://schemas.openxmlformats.org/drawingml/2006/wordprocessingDrawing" xmlns:w10="urn:schemas-microsoft-com:office:word" xmlns:w="http://schemas.openxmlformats.org/wordprocessingml/2006/main" xmlns:w14="http://schemas.microsoft.com/office/word/2010/wordml" xmlns:wpg="http://schemas.microsoft.com/office/word/2010/wordprocessingGroup" xmlns:wpi="http://schemas.microsoft.com/office/word/2010/wordprocessingInk" xmlns:wne="http://schemas.microsoft.com/office/word/2006/wordml" xmlns:wps="http://schemas.microsoft.com/office/word/2010/wordprocessingShape" mc:Ignorable="w14 wp14">
+  <w:docDefaults>
+    <w:rPrDefault>
+      <w:rPr>
+        <w:rFonts w:asciiTheme="minorHAnsi" w:eastAsiaTheme="minorEastAsia" w:hAnsiTheme="minorHAnsi" w:cstheme="minorBidi"/>
+        <w:sz w:val="22"/>
+        <w:szCs w:val="22"/>
+        <w:lang w:val="en-US" w:eastAsia="en-US" w:bidi="ar-SA"/>
+      </w:rPr>
+    </w:rPrDefault>
+    <w:pPrDefault>
+      <w:pPr>
+        <w:spacing w:after="160" w:line="259" w:lineRule="auto"/>
+      </w:pPr>
+    </w:pPrDefault>
+  </w:docDefaults>
+  <w:latentStyles w:defLockedState="0" w:defUIPriority="99" w:defSemiHidden="1" w:defUnhideWhenUsed="1" w:defQFormat="0" w:count="267">
+    <w:lsdException w:name="Normal" w:semiHidden="0" w:uiPriority="0" w:unhideWhenUsed="0" w:qFormat="1"/>
+    <w:lsdException w:name="heading 1" w:semiHidden="0" w:uiPriority="9" w:unhideWhenUsed="0" w:qFormat="1"/>
+    <w:lsdException w:name="heading 2" w:uiPriority="9" w:qFormat="1"/>
+    <w:lsdException w:name="heading 3" w:uiPriority="9" w:qFormat="1"/>
+    <w:lsdException w:name="heading 4" w:uiPriority="9" w:qFormat="1"/>
+    <w:lsdException w:name="heading 5" w:uiPriority="9" w:qFormat="1"/>
+    <w:lsdException w:name="heading 6" w:uiPriority="9" w:qFormat="1"/>
+    <w:lsdException w:name="heading 7" w:uiPriority="9" w:qFormat="1"/>
+    <w:lsdException w:name="heading 8" w:uiPriority="9" w:qFormat="1"/>
+    <w:lsdException w:name="heading 9" w:uiPriority="9" w:qFormat="1"/>
+    <w:lsdException w:name="toc 1" w:uiPriority="39"/>
+    <w:lsdException w:name="toc 2" w:uiPriority="39"/>
+    <w:lsdException w:name="toc 3" w:uiPriority="39"/>
+    <w:lsdException w:name="toc 4" w:uiPriority="39"/>
+    <w:lsdException w:name="toc 5" w:uiPriority="39"/>
+    <w:lsdException w:name="toc 6" w:uiPriority="39"/>
+    <w:lsdException w:name="toc 7" w:uiPriority="39"/>
+    <w:lsdException w:name="toc 8" w:uiPriority="39"/>
+    <w:lsdException w:name="toc 9" w:uiPriority="39"/>
+    <w:lsdException w:name="caption" w:uiPriority="35" w:qFormat="1"/>
+    <w:lsdException w:name="Title" w:semiHidden="0" w:uiPriority="10" w:unhideWhenUsed="0" w:qFormat="1"/>
+    <w:lsdException w:name="Default Paragraph Font" w:uiPriority="1"/>
+    <w:lsdException w:name="Subtitle" w:semiHidden="0" w:uiPriority="11" w:unhideWhenUsed="0" w:qFormat="1"/>
+    <w:lsdException w:name="Strong" w:semiHidden="0" w:uiPriority="22" w:unhideWhenUsed="0" w:qFormat="1"/>
+    <w:lsdException w:name="Emphasis" w:semiHidden="0" w:uiPriority="20" w:unhideWhenUsed="0" w:qFormat="1"/>
+    <w:lsdException w:name="Normal Table" w:semiHidden="0" w:unhideWhenUsed="0"/>
+    <w:lsdException w:name="Table Web 1" w:semiHidden="0" w:unhideWhenUsed="0"/>
+    <w:lsdException w:name="Table Grid" w:semiHidden="0" w:uiPriority="39" w:unhideWhenUsed="0"/>
+    <w:lsdException w:name="Placeholder Text" w:unhideWhenUsed="0"/>
+    <w:lsdException w:name="No Spacing" w:semiHidden="0" w:uiPriority="1" w:unhideWhenUsed="0" w:qFormat="1"/>
+    <w:lsdException w:name="Light Shading" w:semiHidden="0" w:uiPriority="60" w:unhideWhenUsed="0"/>
+    <w:lsdException w:name="Light List" w:semiHidden="0" w:uiPriority="61" w:unhideWhenUsed="0"/>
+    <w:lsdException w:name="Light Grid" w:semiHidden="0" w:uiPriority="62" w:unhideWhenUsed="0"/>
+    <w:lsdException w:name="Medium Shading 1" w:semiHidden="0" w:uiPriority="63" w:unhideWhenUsed="0"/>
+    <w:lsdException w:name="Medium Shading 2" w:semiHidden="0" w:uiPriority="64" w:unhideWhenUsed="0"/>
+    <w:lsdException w:name="Medium List 1" w:semiHidden="0" w:uiPriority="65" w:unhideWhenUsed="0"/>
+    <w:lsdException w:name="Medium List 2" w:semiHidden="0" w:uiPriority="66" w:unhideWhenUsed="0"/>
+    <w:lsdException w:name="Medium Grid 1" w:semiHidden="0" w:uiPriority="67" w:unhideWhenUsed="0"/>
+    <w:lsdException w:name="Medium Grid 2" w:semiHidden="0" w:uiPriority="68" w:unhideWhenUsed="0"/>
+    <w:lsdException w:name="Medium Grid 3" w:semiHidden="0" w:uiPriority="69" w:unhideWhenUsed="0"/>
+    <w:lsdException w:name="Dark List" w:semiHidden="0" w:uiPriority="70" w:unhideWhenUsed="0"/>
+    <w:lsdException w:name="Colorful Shading" w:semiHidden="0" w:uiPriority="71" w:unhideWhenUsed="0"/>
+    <w:lsdException w:name="Colorful List" w:semiHidden="0" w:uiPriority="72" w:unhideWhenUsed="0"/>
+    <w:lsdException w:name="Colorful Grid" w:semiHidden="0" w:uiPriority="73" w:unhideWhenUsed="0"/>
+    <w:lsdException w:name="Light Shading Accent 1" w:semiHidden="0" w:uiPriority="60" w:unhideWhenUsed="0"/>
+    <w:lsdException w:name="Light List Accent 1" w:semiHidden="0" w:uiPriority="61" w:unhideWhenUsed="0"/>
+    <w:lsdException w:name="Light Grid Accent 1" w:semiHidden="0" w:uiPriority="62" w:unhideWhenUsed="0"/>
+    <w:lsdException w:name="Medium Shading 1 Accent 1" w:semiHidden="0" w:uiPriority="63" w:unhideWhenUsed="0"/>
+    <w:lsdException w:name="Medium Shading 2 Accent 1" w:semiHidden="0" w:uiPriority="64" w:unhideWhenUsed="0"/>
+    <w:lsdException w:name="Medium List 1 Accent 1" w:semiHidden="0" w:uiPriority="65" w:unhideWhenUsed="0"/>
+    <w:lsdException w:name="Revision" w:unhideWhenUsed="0"/>
+    <w:lsdException w:name="List Paragraph" w:semiHidden="0" w:uiPriority="34" w:unhideWhenUsed="0" w:qFormat="1"/>
+    <w:lsdException w:name="Quote" w:semiHidden="0" w:uiPriority="29" w:unhideWhenUsed="0" w:qFormat="1"/>
+    <w:lsdException w:name="Intense Quote" w:semiHidden="0" w:uiPriority="30" w:unhideWhenUsed="0" w:qFormat="1"/>
+    <w:lsdException w:name="Medium List 2 Accent 1" w:semiHidden="0" w:uiPriority="66" w:unhideWhenUsed="0"/>
+    <w:lsdException w:name="Medium Grid 1 Accent 1" w:semiHidden="0" w:uiPriority="67" w:unhideWhenUsed="0"/>
+    <w:lsdException w:name="Medium Grid 2 Accent 1" w:semiHidden="0" w:uiPriority="68" w:unhideWhenUsed="0"/>
+    <w:lsdException w:name="Medium Grid 3 Accent 1" w:semiHidden="0" w:uiPriority="69" w:unhideWhenUsed="0"/>
+    <w:lsdException w:name="Dark List Accent 1" w:semiHidden="0" w:uiPriority="70" w:unhideWhenUsed="0"/>
+    <w:lsdException w:name="Colorful Shading Accent 1" w:semiHidden="0" w:uiPriority="71" w:unhideWhenUsed="0"/>
+    <w:lsdException w:name="Colorful List Accent 1" w:semiHidden="0" w:uiPriority="72" w:unhideWhenUsed="0"/>
+    <w:lsdException w:name="Colorful Grid Accent 1" w:semiHidden="0" w:uiPriority="73" w:unhideWhenUsed="0"/>
+    <w:lsdException w:name="Light Shading Accent 2" w:semiHidden="0" w:uiPriority="60" w:unhideWhenUsed="0"/>
+    <w:lsdException w:name="Light List Accent 2" w:semiHidden="0" w:uiPriority="61" w:unhideWhenUsed="0"/>
+    <w:lsdException w:name="Light Grid Accent 2" w:semiHidden="0" w:uiPriority="62" w:unhideWhenUsed="0"/>
+    <w:lsdException w:name="Medium Shading 1 Accent 2" w:semiHidden="0" w:uiPriority="63" w:unhideWhenUsed="0"/>
+    <w:lsdException w:name="Medium Shading 2 Accent 2" w:semiHidden="0" w:uiPriority="64" w:unhideWhenUsed="0"/>
+    <w:lsdException w:name="Medium List 1 Accent 2" w:semiHidden="0" w:uiPriority="65" w:unhideWhenUsed="0"/>
+    <w:lsdException w:name="Medium List 2 Accent 2" w:semiHidden="0" w:uiPriority="66" w:unhideWhenUsed="0"/>
+    <w:lsdException w:name="Medium Grid 1 Accent 2" w:semiHidden="0" w:uiPriority="67" w:unhideWhenUsed="0"/>
+    <w:lsdException w:name="Medium Grid 2 Accent 2" w:semiHidden="0" w:uiPriority="68" w:unhideWhenUsed="0"/>
+    <w:lsdException w:name="Medium Grid 3 Accent 2" w:semiHidden="0" w:uiPriority="69" w:unhideWhenUsed="0"/>
+    <w:lsdException w:name="Dark List Accent 2" w:semiHidden="0" w:uiPriority="70" w:unhideWhenUsed="0"/>
+    <w:lsdException w:name="Colorful Shading Accent 2" w:semiHidden="0" w:uiPriority="71" w:unhideWhenUsed="0"/>
+    <w:lsdException w:name="Colorful List Accent 2" w:semiHidden="0" w:uiPriority="72" w:unhideWhenUsed="0"/>
+    <w:lsdException w:name="Colorful Grid Accent 2" w:semiHidden="0" w:uiPriority="73" w:unhideWhenUsed="0"/>
+    <w:lsdException w:name="Light Shading Accent 3" w:semiHidden="0" w:uiPriority="60" w:unhideWhenUsed="0"/>
+    <w:lsdException w:name="Light List Accent 3" w:semiHidden="0" w:uiPriority="61" w:unhideWhenUsed="0"/>
+    <w:lsdException w:name="Light Grid Accent 3" w:semiHidden="0" w:uiPriority="62" w:unhideWhenUsed="0"/>
+    <w:lsdException w:name="Medium Shading 1 Accent 3" w:semiHidden="0" w:uiPriority="63" w:unhideWhenUsed="0"/>
+    <w:lsdException w:name="Medium Shading 2 Accent 3" w:semiHidden="0" w:uiPriority="64" w:unhideWhenUsed="0"/>
+    <w:lsdException w:name="Medium List 1 Accent 3" w:semiHidden="0" w:uiPriority="65" w:unhideWhenUsed="0"/>
+    <w:lsdException w:name="Medium List 2 Accent 3" w:semiHidden="0" w:uiPriority="66" w:unhideWhenUsed="0"/>
+    <w:lsdException w:name="Medium Grid 1 Accent 3" w:semiHidden="0" w:uiPriority="67" w:unhideWhenUsed="0"/>
+    <w:lsdException w:name="Medium Grid 2 Accent 3" w:semiHidden="0" w:uiPriority="68" w:unhideWhenUsed="0"/>
+    <w:lsdException w:name="Medium Grid 3 Accent 3" w:semiHidden="0" w:uiPriority="69" w:unhideWhenUsed="0"/>
+    <w:lsdException w:name="Dark List Accent 3" w:semiHidden="0" w:uiPriority="70" w:unhideWhenUsed="0"/>
+    <w:lsdException w:name="Colorful Shading Accent 3" w:semiHidden="0" w:uiPriority="71" w:unhideWhenUsed="0"/>
+    <w:lsdException w:name="Colorful List Accent 3" w:semiHidden="0" w:uiPriority="72" w:unhideWhenUsed="0"/>
+    <w:lsdException w:name="Colorful Grid Accent 3" w:semiHidden="0" w:uiPriority="73" w:unhideWhenUsed="0"/>
+    <w:lsdException w:name="Light Shading Accent 4" w:semiHidden="0" w:uiPriority="60" w:unhideWhenUsed="0"/>
+    <w:lsdException w:name="Light List Accent 4" w:semiHidden="0" w:uiPriority="61" w:unhideWhenUsed="0"/>
+    <w:lsdException w:name="Light Grid Accent 4" w:semiHidden="0" w:uiPriority="62" w:unhideWhenUsed="0"/>
+    <w:lsdException w:name="Medium Shading 1 Accent 4" w:semiHidden="0" w:uiPriority="63" w:unhideWhenUsed="0"/>
+    <w:lsdException w:name="Medium Shading 2 Accent 4" w:semiHidden="0" w:uiPriority="64" w:unhideWhenUsed="0"/>
+    <w:lsdException w:name="Medium List 1 Accent 4" w:semiHidden="0" w:uiPriority="65" w:unhideWhenUsed="0"/>
+    <w:lsdException w:name="Medium List 2 Accent 4" w:semiHidden="0" w:uiPriority="66" w:unhideWhenUsed="0"/>
+    <w:lsdException w:name="Medium Grid 1 Accent 4" w:semiHidden="0" w:uiPriority="67" w:unhideWhenUsed="0"/>
+    <w:lsdException w:name="Medium Grid 2 Accent 4" w:semiHidden="0" w:uiPriority="68" w:unhideWhenUsed="0"/>
+    <w:lsdException w:name="Medium Grid 3 Accent 4" w:semiHidden="0" w:uiPriority="69" w:unhideWhenUsed="0"/>
+    <w:lsdException w:name="Dark List Accent 4" w:semiHidden="0" w:uiPriority="70" w:unhideWhenUsed="0"/>
+    <w:lsdException w:name="Colorful Shading Accent 4" w:semiHidden="0" w:uiPriority="71" w:unhideWhenUsed="0"/>
+    <w:lsdException w:name="Colorful List Accent 4" w:semiHidden="0" w:uiPriority="72" w:unhideWhenUsed="0"/>
+    <w:lsdException w:name="Colorful Grid Accent 4" w:semiHidden="0" w:uiPriority="73" w:unhideWhenUsed="0"/>
+    <w:lsdException w:name="Light Shading Accent 5" w:semiHidden="0" w:uiPriority="60" w:unhideWhenUsed="0"/>
+    <w:lsdException w:name="Light List Accent 5" w:semiHidden="0" w:uiPriority="61" w:unhideWhenUsed="0"/>
+    <w:lsdException w:name="Light Grid Accent 5" w:semiHidden="0" w:uiPriority="62" w:unhideWhenUsed="0"/>
+    <w:lsdException w:name="Medium Shading 1 Accent 5" w:semiHidden="0" w:uiPriority="63" w:unhideWhenUsed="0"/>
+    <w:lsdException w:name="Medium Shading 2 Accent 5" w:semiHidden="0" w:uiPriority="64" w:unhideWhenUsed="0"/>
+    <w:lsdException w:name="Medium List 1 Accent 5" w:semiHidden="0" w:uiPriority="65" w:unhideWhenUsed="0"/>
+    <w:lsdException w:name="Medium List 2 Accent 5" w:semiHidden="0" w:uiPriority="66" w:unhideWhenUsed="0"/>
+    <w:lsdException w:name="Medium Grid 1 Accent 5" w:semiHidden="0" w:uiPriority="67" w:unhideWhenUsed="0"/>
+    <w:lsdException w:name="Medium Grid 2 Accent 5" w:semiHidden="0" w:uiPriority="68" w:unhideWhenUsed="0"/>
+    <w:lsdException w:name="Medium Grid 3 Accent 5" w:semiHidden="0" w:uiPriority="69" w:unhideWhenUsed="0"/>
+    <w:lsdException w:name="Dark List Accent 5" w:semiHidden="0" w:uiPriority="70" w:unhideWhenUsed="0"/>
+    <w:lsdException w:name="Colorful Shading Accent 5" w:semiHidden="0" w:uiPriority="71" w:unhideWhenUsed="0"/>
+    <w:lsdException w:name="Colorful List Accent 5" w:semiHidden="0" w:uiPriority="72" w:unhideWhenUsed="0"/>
+    <w:lsdException w:name="Colorful Grid Accent 5" w:semiHidden="0" w:uiPriority="73" w:unhideWhenUsed="0"/>
+    <w:lsdException w:name="Light Shading Accent 6" w:semiHidden="0" w:uiPriority="60" w:unhideWhenUsed="0"/>
+    <w:lsdException w:name="Light List Accent 6" w:semiHidden="0" w:uiPriority="61" w:unhideWhenUsed="0"/>
+    <w:lsdException w:name="Light Grid Accent 6" w:semiHidden="0" w:uiPriority="62" w:unhideWhenUsed="0"/>
+    <w:lsdException w:name="Medium Shading 1 Accent 6" w:semiHidden="0" w:uiPriority="63" w:unhideWhenUsed="0"/>
+    <w:lsdException w:name="Medium Shading 2 Accent 6" w:semiHidden="0" w:uiPriority="64" w:unhideWhenUsed="0"/>
+    <w:lsdException w:name="Medium List 1 Accent 6" w:semiHidden="0" w:uiPriority="65" w:unhideWhenUsed="0"/>
+    <w:lsdException w:name="Medium List 2 Accent 6" w:semiHidden="0" w:uiPriority="66" w:unhideWhenUsed="0"/>
+    <w:lsdException w:name="Medium Grid 1 Accent 6" w:semiHidden="0" w:uiPriority="67" w:unhideWhenUsed="0"/>
+    <w:lsdException w:name="Medium Grid 2 Accent 6" w:semiHidden="0" w:uiPriority="68" w:unhideWhenUsed="0"/>
+    <w:lsdException w:name="Medium Grid 3 Accent 6" w:semiHidden="0" w:uiPriority="69" w:unhideWhenUsed="0"/>
+    <w:lsdException w:name="Dark List Accent 6" w:semiHidden="0" w:uiPriority="70" w:unhideWhenUsed="0"/>
+    <w:lsdException w:name="Colorful Shading Accent 6" w:semiHidden="0" w:uiPriority="71" w:unhideWhenUsed="0"/>
+    <w:lsdException w:name="Colorful List Accent 6" w:semiHidden="0" w:uiPriority="72" w:unhideWhenUsed="0"/>
+    <w:lsdException w:name="Colorful Grid Accent 6" w:semiHidden="0" w:uiPriority="73" w:unhideWhenUsed="0"/>
+    <w:lsdException w:name="Subtle Emphasis" w:semiHidden="0" w:uiPriority="19" w:unhideWhenUsed="0" w:qFormat="1"/>
+    <w:lsdException w:name="Intense Emphasis" w:semiHidden="0" w:uiPriority="21" w:unhideWhenUsed="0" w:qFormat="1"/>
+    <w:lsdException w:name="Subtle Reference" w:semiHidden="0" w:uiPriority="31" w:unhideWhenUsed="0" w:qFormat="1"/>
+    <w:lsdException w:name="Intense Reference" w:semiHidden="0" w:uiPriority="32" w:unhideWhenUsed="0" w:qFormat="1"/>
+    <w:lsdException w:name="Book Title" w:semiHidden="0" w:uiPriority="33" w:unhideWhenUsed="0" w:qFormat="1"/>
+    <w:lsdException w:name="Bibliography" w:uiPriority="37"/>
+    <w:lsdException w:name="TOC Heading" w:uiPriority="39" w:qFormat="1"/>
+  </w:latentStyles>
+  <w:style w:type="paragraph" w:default="1" w:styleId="a">
+    <w:name w:val="Normal"/>
+    <w:qFormat/>
+    <w:rsid w:val="00504E51"/>
+  </w:style>
+  <w:style w:type="character" w:default="1" w:styleId="a0">
+    <w:name w:val="Default Paragraph Font"/>
+    <w:uiPriority w:val="1"/>
+    <w:semiHidden/>
+    <w:unhideWhenUsed/>
+  </w:style>
+  <w:style w:type="table" w:default="1" w:styleId="a1">
+    <w:name w:val="Normal Table"/>
+    <w:uiPriority w:val="99"/>
+    <w:semiHidden/>
+    <w:unhideWhenUsed/>
+    <w:tblPr>
+      <w:tblInd w:w="0" w:type="dxa"/>
+      <w:tblCellMar>
+        <w:top w:w="0" w:type="dxa"/>
+        <w:left w:w="108" w:type="dxa"/>
+        <w:bottom w:w="0" w:type="dxa"/>
+        <w:right w:w="108" w:type="dxa"/>
+      </w:tblCellMar>
+    </w:tblPr>
+  </w:style>
+  <w:style w:type="numbering" w:default="1" w:styleId="a2">
+    <w:name w:val="No List"/>
+    <w:uiPriority w:val="99"/>
+    <w:semiHidden/>
+    <w:unhideWhenUsed/>
+  </w:style>
+  <w:style w:type="table" w:customStyle="1" w:styleId="GridTable4Accent1">
+    <w:name w:val="Grid Table 4 Accent 1"/>
+    <w:basedOn w:val="a1"/>
+    <w:uiPriority w:val="49"/>
+    <w:rsid w:val="00504E51"/>
+    <w:pPr>
+      <w:spacing w:after="0" w:line="240" w:lineRule="auto"/>
+    </w:pPr>
+    <w:tblPr>
+      <w:tblStyleRowBandSize w:val="1"/>
+      <w:tblStyleColBandSize w:val="1"/>
+      <w:tblInd w:w="0" w:type="dxa"/>
+      <w:tblBorders>
+        <w:top w:val="single" w:sz="4" w:space="0" w:color="9CC2E5" w:themeColor="accent1" w:themeTint="99"/>
+        <w:left w:val="single" w:sz="4" w:space="0" w:color="9CC2E5" w:themeColor="accent1" w:themeTint="99"/>
+        <w:bottom w:val="single" w:sz="4" w:space="0" w:color="9CC2E5" w:themeColor="accent1" w:themeTint="99"/>
+        <w:right w:val="single" w:sz="4" w:space="0" w:color="9CC2E5" w:themeColor="accent1" w:themeTint="99"/>
+        <w:insideH w:val="single" w:sz="4" w:space="0" w:color="9CC2E5" w:themeColor="accent1" w:themeTint="99"/>
+        <w:insideV w:val="single" w:sz="4" w:space="0" w:color="9CC2E5" w:themeColor="accent1" w:themeTint="99"/>
+      </w:tblBorders>
+      <w:tblCellMar>
+        <w:top w:w="0" w:type="dxa"/>
+        <w:left w:w="108" w:type="dxa"/>
+        <w:bottom w:w="0" w:type="dxa"/>
+        <w:right w:w="108" w:type="dxa"/>
+      </w:tblCellMar>
+    </w:tblPr>
+    <w:tblStylePr w:type="firstRow">
+      <w:rPr>
+        <w:b/>
+        <w:bCs/>
+        <w:color w:val="FFFFFF" w:themeColor="background1"/>
+      </w:rPr>
+      <w:tblPr/>
+      <w:tcPr>
+        <w:tcBorders>
+          <w:top w:val="single" w:sz="4" w:space="0" w:color="5B9BD5" w:themeColor="accent1"/>
+          <w:left w:val="single" w:sz="4" w:space="0" w:color="5B9BD5" w:themeColor="accent1"/>
+          <w:bottom w:val="single" w:sz="4" w:space="0" w:color="5B9BD5" w:themeColor="accent1"/>
+          <w:right w:val="single" w:sz="4" w:space="0" w:color="5B9BD5" w:themeColor="accent1"/>
+          <w:insideH w:val="nil"/>
+          <w:insideV w:val="nil"/>
+        </w:tcBorders>
+        <w:shd w:val="clear" w:color="auto" w:fill="5B9BD5" w:themeFill="accent1"/>
+      </w:tcPr>
+    </w:tblStylePr>
+    <w:tblStylePr w:type="lastRow">
+      <w:rPr>
+        <w:b/>
+        <w:bCs/>
+      </w:rPr>
+      <w:tblPr/>
+      <w:tcPr>
+        <w:tcBorders>
+          <w:top w:val="double" w:sz="4" w:space="0" w:color="5B9BD5" w:themeColor="accent1"/>
+        </w:tcBorders>
+      </w:tcPr>
+    </w:tblStylePr>
+    <w:tblStylePr w:type="firstCol">
+      <w:rPr>
+        <w:b/>
+        <w:bCs/>
+      </w:rPr>
+    </w:tblStylePr>
+    <w:tblStylePr w:type="lastCol">
+      <w:rPr>
+        <w:b/>
+        <w:bCs/>
+      </w:rPr>
+    </w:tblStylePr>
+    <w:tblStylePr w:type="band1Vert">
+      <w:tblPr/>
+      <w:tcPr>
+        <w:shd w:val="clear" w:color="auto" w:fill="DEEAF6" w:themeFill="accent1" w:themeFillTint="33"/>
+      </w:tcPr>
+    </w:tblStylePr>
+    <w:tblStylePr w:type="band1Horz">
+      <w:tblPr/>
+      <w:tcPr>
+        <w:shd w:val="clear" w:color="auto" w:fill="DEEAF6" w:themeFill="accent1" w:themeFillTint="33"/>
+      </w:tcPr>
+    </w:tblStylePr>
+  </w:style>
+  <w:style w:type="paragraph" w:styleId="a3">
+    <w:name w:val="Balloon Text"/>
+    <w:basedOn w:val="a"/>
+    <w:link w:val="Char"/>
+    <w:uiPriority w:val="99"/>
+    <w:semiHidden/>
+    <w:unhideWhenUsed/>
+    <w:rsid w:val="003E3026"/>
+    <w:pPr>
+      <w:spacing w:after="0" w:line="240" w:lineRule="auto"/>
+    </w:pPr>
+    <w:rPr>
+      <w:sz w:val="18"/>
+      <w:szCs w:val="18"/>
+    </w:rPr>
+  </w:style>
+  <w:style w:type="character" w:customStyle="1" w:styleId="Char">
+    <w:name w:val="批注框文本 Char"/>
+    <w:basedOn w:val="a0"/>
+    <w:link w:val="a3"/>
+    <w:uiPriority w:val="99"/>
+    <w:semiHidden/>
+    <w:rsid w:val="003E3026"/>
+    <w:rPr>
+      <w:sz w:val="18"/>
+      <w:szCs w:val="18"/>
+    </w:rPr>
+  </w:style>
 </w:styles>
 </file>
 
@@ -5734,7 +5886,7 @@
     </a:clrScheme>
     <a:fontScheme name="Office">
       <a:majorFont>
-        <a:latin typeface="Calibri Light" panose="020F0302020204030204"/>
+        <a:latin typeface="Calibri Light"/>
         <a:ea typeface=""/>
         <a:cs typeface=""/>
         <a:font script="Jpan" typeface="ＭＳ ゴシック"/>
@@ -5769,7 +5921,7 @@
         <a:font script="Geor" typeface="Sylfaen"/>
       </a:majorFont>
       <a:minorFont>
-        <a:latin typeface="Calibri" panose="020F0502020204030204"/>
+        <a:latin typeface="Calibri"/>
         <a:ea typeface=""/>
         <a:cs typeface=""/>
         <a:font script="Jpan" typeface="ＭＳ 明朝"/>
@@ -5946,7 +6098,7 @@
   <a:extraClrSchemeLst/>
   <a:extLst>
     <a:ext uri="{05A4C25C-085E-4340-85A3-A5531E510DB2}">
-      <thm15:themeFamily xmlns:thm15="http://schemas.microsoft.com/office/thememl/2012/main" name="Office Theme" id="{62F939B6-93AF-4DB8-9C6B-D6C7DFDC589F}" vid="{4A3C46E8-61CC-4603-A589-7422A47A8E4A}"/>
+      <thm15:themeFamily xmlns="" xmlns:thm15="http://schemas.microsoft.com/office/thememl/2012/main" name="Office Theme" id="{62F939B6-93AF-4DB8-9C6B-D6C7DFDC589F}" vid="{4A3C46E8-61CC-4603-A589-7422A47A8E4A}"/>
     </a:ext>
   </a:extLst>
 </a:theme>

</xml_diff>